<commit_message>
Added ease of installation
</commit_message>
<xml_diff>
--- a/Initial_Proposal_Parts/Group A Initial Documentation (Updated).docx
+++ b/Initial_Proposal_Parts/Group A Initial Documentation (Updated).docx
@@ -1,6 +1,6 @@
 
 <file path=word/document.xml><?xml version="1.0" encoding="utf-8"?>
-<w:document xmlns:wpc="http://schemas.microsoft.com/office/word/2010/wordprocessingCanvas" xmlns:cx="http://schemas.microsoft.com/office/drawing/2014/chartex" xmlns:cx1="http://schemas.microsoft.com/office/drawing/2015/9/8/chartex" xmlns:cx2="http://schemas.microsoft.com/office/drawing/2015/10/21/chartex" xmlns:cx3="http://schemas.microsoft.com/office/drawing/2016/5/9/chartex" xmlns:cx4="http://schemas.microsoft.com/office/drawing/2016/5/10/chartex" xmlns:cx5="http://schemas.microsoft.com/office/drawing/2016/5/11/chartex" xmlns:mc="http://schemas.openxmlformats.org/markup-compatibility/2006" xmlns:o="urn:schemas-microsoft-com:office:office" xmlns:r="http://schemas.openxmlformats.org/officeDocument/2006/relationships" xmlns:m="http://schemas.openxmlformats.org/officeDocument/2006/math" xmlns:v="urn:schemas-microsoft-com:vml" xmlns:wp14="http://schemas.microsoft.com/office/word/2010/wordprocessingDrawing" xmlns:wp="http://schemas.openxmlformats.org/drawingml/2006/wordprocessingDrawing" xmlns:w10="urn:schemas-microsoft-com:office:word" xmlns:w="http://schemas.openxmlformats.org/wordprocessingml/2006/main" xmlns:w14="http://schemas.microsoft.com/office/word/2010/wordml" xmlns:w15="http://schemas.microsoft.com/office/word/2012/wordml" xmlns:w16se="http://schemas.microsoft.com/office/word/2015/wordml/symex" xmlns:wpg="http://schemas.microsoft.com/office/word/2010/wordprocessingGroup" xmlns:wpi="http://schemas.microsoft.com/office/word/2010/wordprocessingInk" xmlns:wne="http://schemas.microsoft.com/office/word/2006/wordml" xmlns:wps="http://schemas.microsoft.com/office/word/2010/wordprocessingShape" mc:Ignorable="w14 w15 w16se wp14">
+<w:document xmlns:wpc="http://schemas.microsoft.com/office/word/2010/wordprocessingCanvas" xmlns:mo="http://schemas.microsoft.com/office/mac/office/2008/main" xmlns:mc="http://schemas.openxmlformats.org/markup-compatibility/2006" xmlns:mv="urn:schemas-microsoft-com:mac:vml" xmlns:o="urn:schemas-microsoft-com:office:office" xmlns:r="http://schemas.openxmlformats.org/officeDocument/2006/relationships" xmlns:m="http://schemas.openxmlformats.org/officeDocument/2006/math" xmlns:v="urn:schemas-microsoft-com:vml" xmlns:wp14="http://schemas.microsoft.com/office/word/2010/wordprocessingDrawing" xmlns:wp="http://schemas.openxmlformats.org/drawingml/2006/wordprocessingDrawing" xmlns:w10="urn:schemas-microsoft-com:office:word" xmlns:w="http://schemas.openxmlformats.org/wordprocessingml/2006/main" xmlns:w14="http://schemas.microsoft.com/office/word/2010/wordml" xmlns:w15="http://schemas.microsoft.com/office/word/2012/wordml" xmlns:wpg="http://schemas.microsoft.com/office/word/2010/wordprocessingGroup" xmlns:wpi="http://schemas.microsoft.com/office/word/2010/wordprocessingInk" xmlns:wne="http://schemas.microsoft.com/office/word/2006/wordml" xmlns:wps="http://schemas.microsoft.com/office/word/2010/wordprocessingShape" mc:Ignorable="w14 w15 wp14">
   <w:body>
     <w:p>
       <w:pPr>
@@ -738,26 +738,36 @@
           <w:sz w:val="24"/>
           <w:szCs w:val="24"/>
         </w:rPr>
-        <w:t xml:space="preserve"> relative to its position.</w:t>
-      </w:r>
-    </w:p>
-    <w:p>
-      <w:pPr>
-        <w:rPr>
-          <w:rFonts w:ascii="Times New Roman" w:hAnsi="Times New Roman" w:cs="Times New Roman"/>
-          <w:b/>
-          <w:sz w:val="32"/>
-          <w:szCs w:val="32"/>
-        </w:rPr>
-      </w:pPr>
-      <w:r>
-        <w:rPr>
-          <w:rFonts w:ascii="Times New Roman" w:hAnsi="Times New Roman" w:cs="Times New Roman"/>
-          <w:b/>
-          <w:sz w:val="32"/>
-          <w:szCs w:val="32"/>
+        <w:t xml:space="preserve"> relative to its position. Our final goal is to focus on the </w:t>
+      </w:r>
+      <w:r>
+        <w:rPr>
+          <w:rFonts w:ascii="Times New Roman" w:hAnsi="Times New Roman" w:cs="Times New Roman"/>
+          <w:sz w:val="24"/>
+          <w:szCs w:val="24"/>
         </w:rPr>
         <w:lastRenderedPageBreak/>
+        <w:t>ease of installation of our system. This system needs to be simple enough to install so that specialists are not required to configure, set up, and install these fire alarms. An effective ease of installation would ensure that almost anyone would be able to adapt our system into their building plans.</w:t>
+      </w:r>
+      <w:bookmarkStart w:id="0" w:name="_GoBack"/>
+      <w:bookmarkEnd w:id="0"/>
+    </w:p>
+    <w:p>
+      <w:pPr>
+        <w:rPr>
+          <w:rFonts w:ascii="Times New Roman" w:hAnsi="Times New Roman" w:cs="Times New Roman"/>
+          <w:b/>
+          <w:sz w:val="32"/>
+          <w:szCs w:val="32"/>
+        </w:rPr>
+      </w:pPr>
+      <w:r>
+        <w:rPr>
+          <w:rFonts w:ascii="Times New Roman" w:hAnsi="Times New Roman" w:cs="Times New Roman"/>
+          <w:b/>
+          <w:sz w:val="32"/>
+          <w:szCs w:val="32"/>
+        </w:rPr>
         <w:t>Engineering Requirements</w:t>
       </w:r>
       <w:r>
@@ -1094,7 +1104,6 @@
           <w:szCs w:val="32"/>
           <w:highlight w:val="yellow"/>
         </w:rPr>
-        <w:lastRenderedPageBreak/>
         <w:t>House of Quality</w:t>
       </w:r>
     </w:p>
@@ -1108,7 +1117,6 @@
         </w:rPr>
       </w:pPr>
     </w:p>
-    <w:bookmarkStart w:id="0" w:name="_GoBack"/>
     <w:p>
       <w:pPr>
         <w:rPr>
@@ -1139,13 +1147,12 @@
             <v:path o:extrusionok="f" gradientshapeok="t" o:connecttype="rect"/>
             <o:lock v:ext="edit" aspectratio="t"/>
           </v:shapetype>
-          <v:shape id="_x0000_i1025" type="#_x0000_t75" style="width:450pt;height:402.65pt" o:ole="">
+          <v:shape id="_x0000_i1025" type="#_x0000_t75" style="width:449.8pt;height:402.65pt" o:ole="">
             <v:imagedata r:id="rId8" o:title=""/>
           </v:shape>
-          <o:OLEObject Type="Embed" ProgID="Visio.Drawing.15" ShapeID="_x0000_i1025" DrawAspect="Content" ObjectID="_1548138640" r:id="rId9"/>
+          <o:OLEObject Type="Embed" ProgID="Visio.Drawing.15" ShapeID="_x0000_i1025" DrawAspect="Content" ObjectID="_1548664799" r:id="rId9"/>
         </w:object>
       </w:r>
-      <w:bookmarkEnd w:id="0"/>
     </w:p>
     <w:p>
       <w:pPr>
@@ -2028,7 +2035,7 @@
 </file>
 
 <file path=word/endnotes.xml><?xml version="1.0" encoding="utf-8"?>
-<w:endnotes xmlns:wpc="http://schemas.microsoft.com/office/word/2010/wordprocessingCanvas" xmlns:cx="http://schemas.microsoft.com/office/drawing/2014/chartex" xmlns:cx1="http://schemas.microsoft.com/office/drawing/2015/9/8/chartex" xmlns:cx2="http://schemas.microsoft.com/office/drawing/2015/10/21/chartex" xmlns:cx3="http://schemas.microsoft.com/office/drawing/2016/5/9/chartex" xmlns:cx4="http://schemas.microsoft.com/office/drawing/2016/5/10/chartex" xmlns:cx5="http://schemas.microsoft.com/office/drawing/2016/5/11/chartex" xmlns:mc="http://schemas.openxmlformats.org/markup-compatibility/2006" xmlns:o="urn:schemas-microsoft-com:office:office" xmlns:r="http://schemas.openxmlformats.org/officeDocument/2006/relationships" xmlns:m="http://schemas.openxmlformats.org/officeDocument/2006/math" xmlns:v="urn:schemas-microsoft-com:vml" xmlns:wp14="http://schemas.microsoft.com/office/word/2010/wordprocessingDrawing" xmlns:wp="http://schemas.openxmlformats.org/drawingml/2006/wordprocessingDrawing" xmlns:w10="urn:schemas-microsoft-com:office:word" xmlns:w="http://schemas.openxmlformats.org/wordprocessingml/2006/main" xmlns:w14="http://schemas.microsoft.com/office/word/2010/wordml" xmlns:w15="http://schemas.microsoft.com/office/word/2012/wordml" xmlns:w16se="http://schemas.microsoft.com/office/word/2015/wordml/symex" xmlns:wpg="http://schemas.microsoft.com/office/word/2010/wordprocessingGroup" xmlns:wpi="http://schemas.microsoft.com/office/word/2010/wordprocessingInk" xmlns:wne="http://schemas.microsoft.com/office/word/2006/wordml" xmlns:wps="http://schemas.microsoft.com/office/word/2010/wordprocessingShape" mc:Ignorable="w14 w15 w16se wp14">
+<w:endnotes xmlns:wpc="http://schemas.microsoft.com/office/word/2010/wordprocessingCanvas" xmlns:mo="http://schemas.microsoft.com/office/mac/office/2008/main" xmlns:mc="http://schemas.openxmlformats.org/markup-compatibility/2006" xmlns:mv="urn:schemas-microsoft-com:mac:vml" xmlns:o="urn:schemas-microsoft-com:office:office" xmlns:r="http://schemas.openxmlformats.org/officeDocument/2006/relationships" xmlns:m="http://schemas.openxmlformats.org/officeDocument/2006/math" xmlns:v="urn:schemas-microsoft-com:vml" xmlns:wp14="http://schemas.microsoft.com/office/word/2010/wordprocessingDrawing" xmlns:wp="http://schemas.openxmlformats.org/drawingml/2006/wordprocessingDrawing" xmlns:w10="urn:schemas-microsoft-com:office:word" xmlns:w="http://schemas.openxmlformats.org/wordprocessingml/2006/main" xmlns:w14="http://schemas.microsoft.com/office/word/2010/wordml" xmlns:w15="http://schemas.microsoft.com/office/word/2012/wordml" xmlns:wpg="http://schemas.microsoft.com/office/word/2010/wordprocessingGroup" xmlns:wpi="http://schemas.microsoft.com/office/word/2010/wordprocessingInk" xmlns:wne="http://schemas.microsoft.com/office/word/2006/wordml" xmlns:wps="http://schemas.microsoft.com/office/word/2010/wordprocessingShape" mc:Ignorable="w14 w15 wp14">
   <w:endnote w:type="separator" w:id="-1">
     <w:p>
       <w:pPr>
@@ -2053,7 +2060,7 @@
 </file>
 
 <file path=word/footnotes.xml><?xml version="1.0" encoding="utf-8"?>
-<w:footnotes xmlns:wpc="http://schemas.microsoft.com/office/word/2010/wordprocessingCanvas" xmlns:cx="http://schemas.microsoft.com/office/drawing/2014/chartex" xmlns:cx1="http://schemas.microsoft.com/office/drawing/2015/9/8/chartex" xmlns:cx2="http://schemas.microsoft.com/office/drawing/2015/10/21/chartex" xmlns:cx3="http://schemas.microsoft.com/office/drawing/2016/5/9/chartex" xmlns:cx4="http://schemas.microsoft.com/office/drawing/2016/5/10/chartex" xmlns:cx5="http://schemas.microsoft.com/office/drawing/2016/5/11/chartex" xmlns:mc="http://schemas.openxmlformats.org/markup-compatibility/2006" xmlns:o="urn:schemas-microsoft-com:office:office" xmlns:r="http://schemas.openxmlformats.org/officeDocument/2006/relationships" xmlns:m="http://schemas.openxmlformats.org/officeDocument/2006/math" xmlns:v="urn:schemas-microsoft-com:vml" xmlns:wp14="http://schemas.microsoft.com/office/word/2010/wordprocessingDrawing" xmlns:wp="http://schemas.openxmlformats.org/drawingml/2006/wordprocessingDrawing" xmlns:w10="urn:schemas-microsoft-com:office:word" xmlns:w="http://schemas.openxmlformats.org/wordprocessingml/2006/main" xmlns:w14="http://schemas.microsoft.com/office/word/2010/wordml" xmlns:w15="http://schemas.microsoft.com/office/word/2012/wordml" xmlns:w16se="http://schemas.microsoft.com/office/word/2015/wordml/symex" xmlns:wpg="http://schemas.microsoft.com/office/word/2010/wordprocessingGroup" xmlns:wpi="http://schemas.microsoft.com/office/word/2010/wordprocessingInk" xmlns:wne="http://schemas.microsoft.com/office/word/2006/wordml" xmlns:wps="http://schemas.microsoft.com/office/word/2010/wordprocessingShape" mc:Ignorable="w14 w15 w16se wp14">
+<w:footnotes xmlns:wpc="http://schemas.microsoft.com/office/word/2010/wordprocessingCanvas" xmlns:mo="http://schemas.microsoft.com/office/mac/office/2008/main" xmlns:mc="http://schemas.openxmlformats.org/markup-compatibility/2006" xmlns:mv="urn:schemas-microsoft-com:mac:vml" xmlns:o="urn:schemas-microsoft-com:office:office" xmlns:r="http://schemas.openxmlformats.org/officeDocument/2006/relationships" xmlns:m="http://schemas.openxmlformats.org/officeDocument/2006/math" xmlns:v="urn:schemas-microsoft-com:vml" xmlns:wp14="http://schemas.microsoft.com/office/word/2010/wordprocessingDrawing" xmlns:wp="http://schemas.openxmlformats.org/drawingml/2006/wordprocessingDrawing" xmlns:w10="urn:schemas-microsoft-com:office:word" xmlns:w="http://schemas.openxmlformats.org/wordprocessingml/2006/main" xmlns:w14="http://schemas.microsoft.com/office/word/2010/wordml" xmlns:w15="http://schemas.microsoft.com/office/word/2012/wordml" xmlns:wpg="http://schemas.microsoft.com/office/word/2010/wordprocessingGroup" xmlns:wpi="http://schemas.microsoft.com/office/word/2010/wordprocessingInk" xmlns:wne="http://schemas.microsoft.com/office/word/2006/wordml" xmlns:wps="http://schemas.microsoft.com/office/word/2010/wordprocessingShape" mc:Ignorable="w14 w15 wp14">
   <w:footnote w:type="separator" w:id="-1">
     <w:p>
       <w:pPr>
@@ -2078,8 +2085,8 @@
 </file>
 
 <file path=word/numbering.xml><?xml version="1.0" encoding="utf-8"?>
-<w:numbering xmlns:wpc="http://schemas.microsoft.com/office/word/2010/wordprocessingCanvas" xmlns:cx="http://schemas.microsoft.com/office/drawing/2014/chartex" xmlns:cx1="http://schemas.microsoft.com/office/drawing/2015/9/8/chartex" xmlns:cx2="http://schemas.microsoft.com/office/drawing/2015/10/21/chartex" xmlns:cx3="http://schemas.microsoft.com/office/drawing/2016/5/9/chartex" xmlns:cx4="http://schemas.microsoft.com/office/drawing/2016/5/10/chartex" xmlns:cx5="http://schemas.microsoft.com/office/drawing/2016/5/11/chartex" xmlns:mc="http://schemas.openxmlformats.org/markup-compatibility/2006" xmlns:o="urn:schemas-microsoft-com:office:office" xmlns:r="http://schemas.openxmlformats.org/officeDocument/2006/relationships" xmlns:m="http://schemas.openxmlformats.org/officeDocument/2006/math" xmlns:v="urn:schemas-microsoft-com:vml" xmlns:wp14="http://schemas.microsoft.com/office/word/2010/wordprocessingDrawing" xmlns:wp="http://schemas.openxmlformats.org/drawingml/2006/wordprocessingDrawing" xmlns:w10="urn:schemas-microsoft-com:office:word" xmlns:w="http://schemas.openxmlformats.org/wordprocessingml/2006/main" xmlns:w14="http://schemas.microsoft.com/office/word/2010/wordml" xmlns:w15="http://schemas.microsoft.com/office/word/2012/wordml" xmlns:w16se="http://schemas.microsoft.com/office/word/2015/wordml/symex" xmlns:wpg="http://schemas.microsoft.com/office/word/2010/wordprocessingGroup" xmlns:wpi="http://schemas.microsoft.com/office/word/2010/wordprocessingInk" xmlns:wne="http://schemas.microsoft.com/office/word/2006/wordml" xmlns:wps="http://schemas.microsoft.com/office/word/2010/wordprocessingShape" mc:Ignorable="w14 w15 w16se wp14">
-  <w:abstractNum w:abstractNumId="0" w15:restartNumberingAfterBreak="0">
+<w:numbering xmlns:wpc="http://schemas.microsoft.com/office/word/2010/wordprocessingCanvas" xmlns:mo="http://schemas.microsoft.com/office/mac/office/2008/main" xmlns:mc="http://schemas.openxmlformats.org/markup-compatibility/2006" xmlns:mv="urn:schemas-microsoft-com:mac:vml" xmlns:o="urn:schemas-microsoft-com:office:office" xmlns:r="http://schemas.openxmlformats.org/officeDocument/2006/relationships" xmlns:m="http://schemas.openxmlformats.org/officeDocument/2006/math" xmlns:v="urn:schemas-microsoft-com:vml" xmlns:wp14="http://schemas.microsoft.com/office/word/2010/wordprocessingDrawing" xmlns:wp="http://schemas.openxmlformats.org/drawingml/2006/wordprocessingDrawing" xmlns:w10="urn:schemas-microsoft-com:office:word" xmlns:w="http://schemas.openxmlformats.org/wordprocessingml/2006/main" xmlns:w14="http://schemas.microsoft.com/office/word/2010/wordml" xmlns:w15="http://schemas.microsoft.com/office/word/2012/wordml" xmlns:wpg="http://schemas.microsoft.com/office/word/2010/wordprocessingGroup" xmlns:wpi="http://schemas.microsoft.com/office/word/2010/wordprocessingInk" xmlns:wne="http://schemas.microsoft.com/office/word/2006/wordml" xmlns:wps="http://schemas.microsoft.com/office/word/2010/wordprocessingShape" mc:Ignorable="w14 w15 wp14">
+  <w:abstractNum w:abstractNumId="0">
     <w:nsid w:val="42725A17"/>
     <w:multiLevelType w:val="hybridMultilevel"/>
     <w:tmpl w:val="53544014"/>
@@ -2168,7 +2175,7 @@
       </w:pPr>
     </w:lvl>
   </w:abstractNum>
-  <w:abstractNum w:abstractNumId="1" w15:restartNumberingAfterBreak="0">
+  <w:abstractNum w:abstractNumId="1">
     <w:nsid w:val="6D3A0B92"/>
     <w:multiLevelType w:val="hybridMultilevel"/>
     <w:tmpl w:val="D68EAEC0"/>
@@ -2267,7 +2274,7 @@
 </file>
 
 <file path=word/styles.xml><?xml version="1.0" encoding="utf-8"?>
-<w:styles xmlns:mc="http://schemas.openxmlformats.org/markup-compatibility/2006" xmlns:r="http://schemas.openxmlformats.org/officeDocument/2006/relationships" xmlns:w="http://schemas.openxmlformats.org/wordprocessingml/2006/main" xmlns:w14="http://schemas.microsoft.com/office/word/2010/wordml" xmlns:w15="http://schemas.microsoft.com/office/word/2012/wordml" xmlns:w16se="http://schemas.microsoft.com/office/word/2015/wordml/symex" mc:Ignorable="w14 w15 w16se">
+<w:styles xmlns:mc="http://schemas.openxmlformats.org/markup-compatibility/2006" xmlns:r="http://schemas.openxmlformats.org/officeDocument/2006/relationships" xmlns:w="http://schemas.openxmlformats.org/wordprocessingml/2006/main" xmlns:w14="http://schemas.microsoft.com/office/word/2010/wordml" xmlns:w15="http://schemas.microsoft.com/office/word/2012/wordml" mc:Ignorable="w14 w15">
   <w:docDefaults>
     <w:rPrDefault>
       <w:rPr>
@@ -2283,7 +2290,7 @@
       </w:pPr>
     </w:pPrDefault>
   </w:docDefaults>
-  <w:latentStyles w:defLockedState="0" w:defUIPriority="99" w:defSemiHidden="0" w:defUnhideWhenUsed="0" w:defQFormat="0" w:count="374">
+  <w:latentStyles w:defLockedState="0" w:defUIPriority="99" w:defSemiHidden="0" w:defUnhideWhenUsed="0" w:defQFormat="0" w:count="382">
     <w:lsdException w:name="Normal" w:uiPriority="0" w:qFormat="1"/>
     <w:lsdException w:name="heading 1" w:uiPriority="9" w:qFormat="1"/>
     <w:lsdException w:name="heading 2" w:semiHidden="1" w:uiPriority="9" w:unhideWhenUsed="1" w:qFormat="1"/>
@@ -2713,6 +2720,7 @@
       <w:szCs w:val="24"/>
     </w:rPr>
     <w:tblPr>
+      <w:tblInd w:w="0" w:type="dxa"/>
       <w:tblBorders>
         <w:top w:val="single" w:sz="4" w:space="0" w:color="auto"/>
         <w:left w:val="single" w:sz="4" w:space="0" w:color="auto"/>
@@ -2721,6 +2729,12 @@
         <w:insideH w:val="single" w:sz="4" w:space="0" w:color="auto"/>
         <w:insideV w:val="single" w:sz="4" w:space="0" w:color="auto"/>
       </w:tblBorders>
+      <w:tblCellMar>
+        <w:top w:w="0" w:type="dxa"/>
+        <w:left w:w="108" w:type="dxa"/>
+        <w:bottom w:w="0" w:type="dxa"/>
+        <w:right w:w="108" w:type="dxa"/>
+      </w:tblCellMar>
     </w:tblPr>
   </w:style>
   <w:style w:type="paragraph" w:styleId="Header">

</xml_diff>

<commit_message>
Results of 2/15 meeting, as well as changes for "Updates" document
</commit_message>
<xml_diff>
--- a/Initial_Proposal_Parts/Group A Initial Documentation (Updated).docx
+++ b/Initial_Proposal_Parts/Group A Initial Documentation (Updated).docx
@@ -1,6 +1,6 @@
 
 <file path=word/document.xml><?xml version="1.0" encoding="utf-8"?>
-<w:document xmlns:wpc="http://schemas.microsoft.com/office/word/2010/wordprocessingCanvas" xmlns:mo="http://schemas.microsoft.com/office/mac/office/2008/main" xmlns:mc="http://schemas.openxmlformats.org/markup-compatibility/2006" xmlns:mv="urn:schemas-microsoft-com:mac:vml" xmlns:o="urn:schemas-microsoft-com:office:office" xmlns:r="http://schemas.openxmlformats.org/officeDocument/2006/relationships" xmlns:m="http://schemas.openxmlformats.org/officeDocument/2006/math" xmlns:v="urn:schemas-microsoft-com:vml" xmlns:wp14="http://schemas.microsoft.com/office/word/2010/wordprocessingDrawing" xmlns:wp="http://schemas.openxmlformats.org/drawingml/2006/wordprocessingDrawing" xmlns:w10="urn:schemas-microsoft-com:office:word" xmlns:w="http://schemas.openxmlformats.org/wordprocessingml/2006/main" xmlns:w14="http://schemas.microsoft.com/office/word/2010/wordml" xmlns:w15="http://schemas.microsoft.com/office/word/2012/wordml" xmlns:wpg="http://schemas.microsoft.com/office/word/2010/wordprocessingGroup" xmlns:wpi="http://schemas.microsoft.com/office/word/2010/wordprocessingInk" xmlns:wne="http://schemas.microsoft.com/office/word/2006/wordml" xmlns:wps="http://schemas.microsoft.com/office/word/2010/wordprocessingShape" mc:Ignorable="w14 w15 wp14">
+<w:document xmlns:wpc="http://schemas.microsoft.com/office/word/2010/wordprocessingCanvas" xmlns:cx="http://schemas.microsoft.com/office/drawing/2014/chartex" xmlns:cx1="http://schemas.microsoft.com/office/drawing/2015/9/8/chartex" xmlns:cx2="http://schemas.microsoft.com/office/drawing/2015/10/21/chartex" xmlns:cx3="http://schemas.microsoft.com/office/drawing/2016/5/9/chartex" xmlns:cx4="http://schemas.microsoft.com/office/drawing/2016/5/10/chartex" xmlns:cx5="http://schemas.microsoft.com/office/drawing/2016/5/11/chartex" xmlns:mc="http://schemas.openxmlformats.org/markup-compatibility/2006" xmlns:o="urn:schemas-microsoft-com:office:office" xmlns:r="http://schemas.openxmlformats.org/officeDocument/2006/relationships" xmlns:m="http://schemas.openxmlformats.org/officeDocument/2006/math" xmlns:v="urn:schemas-microsoft-com:vml" xmlns:wp14="http://schemas.microsoft.com/office/word/2010/wordprocessingDrawing" xmlns:wp="http://schemas.openxmlformats.org/drawingml/2006/wordprocessingDrawing" xmlns:w10="urn:schemas-microsoft-com:office:word" xmlns:w="http://schemas.openxmlformats.org/wordprocessingml/2006/main" xmlns:w14="http://schemas.microsoft.com/office/word/2010/wordml" xmlns:w15="http://schemas.microsoft.com/office/word/2012/wordml" xmlns:w16se="http://schemas.microsoft.com/office/word/2015/wordml/symex" xmlns:wpg="http://schemas.microsoft.com/office/word/2010/wordprocessingGroup" xmlns:wpi="http://schemas.microsoft.com/office/word/2010/wordprocessingInk" xmlns:wne="http://schemas.microsoft.com/office/word/2006/wordml" xmlns:wps="http://schemas.microsoft.com/office/word/2010/wordprocessingShape" mc:Ignorable="w14 w15 w16se wp14">
   <w:body>
     <w:p>
       <w:pPr>
@@ -749,8 +749,6 @@
         <w:lastRenderedPageBreak/>
         <w:t>ease of installation of our system. This system needs to be simple enough to install so that specialists are not required to configure, set up, and install these fire alarms. An effective ease of installation would ensure that almost anyone would be able to adapt our system into their building plans.</w:t>
       </w:r>
-      <w:bookmarkStart w:id="0" w:name="_GoBack"/>
-      <w:bookmarkEnd w:id="0"/>
     </w:p>
     <w:p>
       <w:pPr>
@@ -1076,34 +1074,14 @@
           <w:szCs w:val="32"/>
         </w:rPr>
       </w:pPr>
-    </w:p>
-    <w:p>
-      <w:pPr>
-        <w:rPr>
-          <w:rFonts w:ascii="Times New Roman" w:hAnsi="Times New Roman" w:cs="Times New Roman"/>
-          <w:b/>
-          <w:sz w:val="32"/>
-          <w:szCs w:val="32"/>
-        </w:rPr>
-      </w:pPr>
-    </w:p>
-    <w:p>
-      <w:pPr>
-        <w:rPr>
-          <w:rFonts w:ascii="Times New Roman" w:hAnsi="Times New Roman" w:cs="Times New Roman"/>
-          <w:b/>
-          <w:sz w:val="32"/>
-          <w:szCs w:val="32"/>
-        </w:rPr>
-      </w:pPr>
-      <w:r>
-        <w:rPr>
-          <w:rFonts w:ascii="Times New Roman" w:hAnsi="Times New Roman" w:cs="Times New Roman"/>
-          <w:b/>
-          <w:sz w:val="32"/>
-          <w:szCs w:val="32"/>
-          <w:highlight w:val="yellow"/>
-        </w:rPr>
+      <w:r>
+        <w:rPr>
+          <w:rFonts w:ascii="Times New Roman" w:hAnsi="Times New Roman" w:cs="Times New Roman"/>
+          <w:b/>
+          <w:sz w:val="32"/>
+          <w:szCs w:val="32"/>
+        </w:rPr>
+        <w:lastRenderedPageBreak/>
         <w:t>House of Quality</w:t>
       </w:r>
     </w:p>
@@ -1127,7 +1105,7 @@
         </w:rPr>
       </w:pPr>
       <w:r>
-        <w:object w:dxaOrig="7736" w:dyaOrig="6934" w14:anchorId="4439FE39">
+        <w:object w:dxaOrig="7635" w:dyaOrig="7455" w14:anchorId="5297F668">
           <v:shapetype id="_x0000_t75" coordsize="21600,21600" o:spt="75" o:preferrelative="t" path="m@4@5l@4@11@9@11@9@5xe" filled="f" stroked="f">
             <v:stroke joinstyle="miter"/>
             <v:formulas>
@@ -1147,32 +1125,12 @@
             <v:path o:extrusionok="f" gradientshapeok="t" o:connecttype="rect"/>
             <o:lock v:ext="edit" aspectratio="t"/>
           </v:shapetype>
-          <v:shape id="_x0000_i1025" type="#_x0000_t75" style="width:449.8pt;height:402.65pt" o:ole="">
+          <v:shape id="_x0000_i1027" type="#_x0000_t75" style="width:488.95pt;height:478.2pt" o:ole="">
             <v:imagedata r:id="rId8" o:title=""/>
           </v:shape>
-          <o:OLEObject Type="Embed" ProgID="Visio.Drawing.15" ShapeID="_x0000_i1025" DrawAspect="Content" ObjectID="_1548664799" r:id="rId9"/>
+          <o:OLEObject Type="Embed" ProgID="Visio.Drawing.15" ShapeID="_x0000_i1027" DrawAspect="Content" ObjectID="_1548668017" r:id="rId9"/>
         </w:object>
       </w:r>
-    </w:p>
-    <w:p>
-      <w:pPr>
-        <w:rPr>
-          <w:rFonts w:ascii="Times New Roman" w:hAnsi="Times New Roman" w:cs="Times New Roman"/>
-          <w:b/>
-          <w:sz w:val="32"/>
-          <w:szCs w:val="32"/>
-        </w:rPr>
-      </w:pPr>
-    </w:p>
-    <w:p>
-      <w:pPr>
-        <w:rPr>
-          <w:rFonts w:ascii="Times New Roman" w:hAnsi="Times New Roman" w:cs="Times New Roman"/>
-          <w:b/>
-          <w:sz w:val="32"/>
-          <w:szCs w:val="32"/>
-        </w:rPr>
-      </w:pPr>
     </w:p>
     <w:p>
       <w:pPr>
@@ -1951,34 +1909,43 @@
       <w:pPr>
         <w:rPr>
           <w:rFonts w:ascii="Times New Roman" w:hAnsi="Times New Roman" w:cs="Times New Roman"/>
-          <w:sz w:val="24"/>
-          <w:szCs w:val="24"/>
-        </w:rPr>
-      </w:pPr>
-      <w:r>
-        <w:rPr>
-          <w:rFonts w:ascii="Times New Roman" w:hAnsi="Times New Roman" w:cs="Times New Roman"/>
-          <w:b/>
-          <w:sz w:val="32"/>
-          <w:szCs w:val="32"/>
-          <w:highlight w:val="yellow"/>
+          <w:b/>
+          <w:sz w:val="32"/>
+          <w:szCs w:val="32"/>
+        </w:rPr>
+      </w:pPr>
+      <w:r>
+        <w:rPr>
+          <w:rFonts w:ascii="Times New Roman" w:hAnsi="Times New Roman" w:cs="Times New Roman"/>
+          <w:b/>
+          <w:sz w:val="32"/>
+          <w:szCs w:val="32"/>
         </w:rPr>
         <w:lastRenderedPageBreak/>
         <w:t>Project Timeline</w:t>
       </w:r>
-      <w:r>
-        <w:rPr>
-          <w:rFonts w:ascii="Times New Roman" w:hAnsi="Times New Roman" w:cs="Times New Roman"/>
-          <w:b/>
+    </w:p>
+    <w:p>
+      <w:pPr>
+        <w:rPr>
+          <w:rFonts w:ascii="Times New Roman" w:hAnsi="Times New Roman" w:cs="Times New Roman"/>
+          <w:sz w:val="24"/>
+          <w:szCs w:val="24"/>
+        </w:rPr>
+      </w:pPr>
+      <w:bookmarkStart w:id="0" w:name="_GoBack"/>
+      <w:r>
+        <w:rPr>
+          <w:rFonts w:ascii="Times New Roman" w:hAnsi="Times New Roman" w:cs="Times New Roman"/>
           <w:noProof/>
-          <w:sz w:val="32"/>
-          <w:szCs w:val="32"/>
+          <w:sz w:val="24"/>
+          <w:szCs w:val="24"/>
         </w:rPr>
         <w:drawing>
-          <wp:inline distT="0" distB="0" distL="0" distR="0" wp14:anchorId="6AC6C0AC" wp14:editId="65DA705B">
-            <wp:extent cx="5427133" cy="4014052"/>
-            <wp:effectExtent l="0" t="0" r="2540" b="5715"/>
-            <wp:docPr id="4" name="Picture 4" descr="../../Desktop/Screen%20Shot%202017-02-02%20at%208.53.06%20PM.png"/>
+          <wp:inline distT="0" distB="0" distL="0" distR="0" wp14:anchorId="2818866B" wp14:editId="1D086F66">
+            <wp:extent cx="8461612" cy="2484958"/>
+            <wp:effectExtent l="0" t="0" r="0" b="0"/>
+            <wp:docPr id="3" name="Picture 3"/>
             <wp:cNvGraphicFramePr>
               <a:graphicFrameLocks xmlns:a="http://schemas.openxmlformats.org/drawingml/2006/main" noChangeAspect="1"/>
             </wp:cNvGraphicFramePr>
@@ -1986,36 +1953,29 @@
               <a:graphicData uri="http://schemas.openxmlformats.org/drawingml/2006/picture">
                 <pic:pic xmlns:pic="http://schemas.openxmlformats.org/drawingml/2006/picture">
                   <pic:nvPicPr>
-                    <pic:cNvPr id="0" name="Picture 11" descr="../../Desktop/Screen%20Shot%202017-02-02%20at%208.53.06%20PM.png"/>
-                    <pic:cNvPicPr>
-                      <a:picLocks noChangeAspect="1" noChangeArrowheads="1"/>
-                    </pic:cNvPicPr>
+                    <pic:cNvPr id="3" name="Fire Alarm Updated Project Timeline.PNG"/>
+                    <pic:cNvPicPr/>
                   </pic:nvPicPr>
                   <pic:blipFill>
-                    <a:blip r:embed="rId11" cstate="print">
+                    <a:blip r:embed="rId11">
                       <a:extLst>
                         <a:ext uri="{28A0092B-C50C-407E-A947-70E740481C1C}">
                           <a14:useLocalDpi xmlns:a14="http://schemas.microsoft.com/office/drawing/2010/main" val="0"/>
                         </a:ext>
                       </a:extLst>
                     </a:blip>
-                    <a:srcRect/>
                     <a:stretch>
                       <a:fillRect/>
                     </a:stretch>
                   </pic:blipFill>
-                  <pic:spPr bwMode="auto">
+                  <pic:spPr>
                     <a:xfrm>
                       <a:off x="0" y="0"/>
-                      <a:ext cx="5427133" cy="4014052"/>
+                      <a:ext cx="8492833" cy="2494127"/>
                     </a:xfrm>
                     <a:prstGeom prst="rect">
                       <a:avLst/>
                     </a:prstGeom>
-                    <a:noFill/>
-                    <a:ln>
-                      <a:noFill/>
-                    </a:ln>
                   </pic:spPr>
                 </pic:pic>
               </a:graphicData>
@@ -2023,9 +1983,10 @@
           </wp:inline>
         </w:drawing>
       </w:r>
+      <w:bookmarkEnd w:id="0"/>
     </w:p>
     <w:sectPr>
-      <w:pgSz w:w="12240" w:h="15840"/>
+      <w:pgSz w:w="15840" w:h="12240" w:orient="landscape"/>
       <w:pgMar w:top="1440" w:right="1440" w:bottom="1440" w:left="1440" w:header="720" w:footer="720" w:gutter="0"/>
       <w:cols w:space="720"/>
       <w:docGrid w:linePitch="360"/>
@@ -2035,7 +1996,7 @@
 </file>
 
 <file path=word/endnotes.xml><?xml version="1.0" encoding="utf-8"?>
-<w:endnotes xmlns:wpc="http://schemas.microsoft.com/office/word/2010/wordprocessingCanvas" xmlns:mo="http://schemas.microsoft.com/office/mac/office/2008/main" xmlns:mc="http://schemas.openxmlformats.org/markup-compatibility/2006" xmlns:mv="urn:schemas-microsoft-com:mac:vml" xmlns:o="urn:schemas-microsoft-com:office:office" xmlns:r="http://schemas.openxmlformats.org/officeDocument/2006/relationships" xmlns:m="http://schemas.openxmlformats.org/officeDocument/2006/math" xmlns:v="urn:schemas-microsoft-com:vml" xmlns:wp14="http://schemas.microsoft.com/office/word/2010/wordprocessingDrawing" xmlns:wp="http://schemas.openxmlformats.org/drawingml/2006/wordprocessingDrawing" xmlns:w10="urn:schemas-microsoft-com:office:word" xmlns:w="http://schemas.openxmlformats.org/wordprocessingml/2006/main" xmlns:w14="http://schemas.microsoft.com/office/word/2010/wordml" xmlns:w15="http://schemas.microsoft.com/office/word/2012/wordml" xmlns:wpg="http://schemas.microsoft.com/office/word/2010/wordprocessingGroup" xmlns:wpi="http://schemas.microsoft.com/office/word/2010/wordprocessingInk" xmlns:wne="http://schemas.microsoft.com/office/word/2006/wordml" xmlns:wps="http://schemas.microsoft.com/office/word/2010/wordprocessingShape" mc:Ignorable="w14 w15 wp14">
+<w:endnotes xmlns:wpc="http://schemas.microsoft.com/office/word/2010/wordprocessingCanvas" xmlns:cx="http://schemas.microsoft.com/office/drawing/2014/chartex" xmlns:cx1="http://schemas.microsoft.com/office/drawing/2015/9/8/chartex" xmlns:cx2="http://schemas.microsoft.com/office/drawing/2015/10/21/chartex" xmlns:cx3="http://schemas.microsoft.com/office/drawing/2016/5/9/chartex" xmlns:cx4="http://schemas.microsoft.com/office/drawing/2016/5/10/chartex" xmlns:cx5="http://schemas.microsoft.com/office/drawing/2016/5/11/chartex" xmlns:mc="http://schemas.openxmlformats.org/markup-compatibility/2006" xmlns:o="urn:schemas-microsoft-com:office:office" xmlns:r="http://schemas.openxmlformats.org/officeDocument/2006/relationships" xmlns:m="http://schemas.openxmlformats.org/officeDocument/2006/math" xmlns:v="urn:schemas-microsoft-com:vml" xmlns:wp14="http://schemas.microsoft.com/office/word/2010/wordprocessingDrawing" xmlns:wp="http://schemas.openxmlformats.org/drawingml/2006/wordprocessingDrawing" xmlns:w10="urn:schemas-microsoft-com:office:word" xmlns:w="http://schemas.openxmlformats.org/wordprocessingml/2006/main" xmlns:w14="http://schemas.microsoft.com/office/word/2010/wordml" xmlns:w15="http://schemas.microsoft.com/office/word/2012/wordml" xmlns:w16se="http://schemas.microsoft.com/office/word/2015/wordml/symex" xmlns:wpg="http://schemas.microsoft.com/office/word/2010/wordprocessingGroup" xmlns:wpi="http://schemas.microsoft.com/office/word/2010/wordprocessingInk" xmlns:wne="http://schemas.microsoft.com/office/word/2006/wordml" xmlns:wps="http://schemas.microsoft.com/office/word/2010/wordprocessingShape" mc:Ignorable="w14 w15 w16se wp14">
   <w:endnote w:type="separator" w:id="-1">
     <w:p>
       <w:pPr>
@@ -2060,7 +2021,7 @@
 </file>
 
 <file path=word/footnotes.xml><?xml version="1.0" encoding="utf-8"?>
-<w:footnotes xmlns:wpc="http://schemas.microsoft.com/office/word/2010/wordprocessingCanvas" xmlns:mo="http://schemas.microsoft.com/office/mac/office/2008/main" xmlns:mc="http://schemas.openxmlformats.org/markup-compatibility/2006" xmlns:mv="urn:schemas-microsoft-com:mac:vml" xmlns:o="urn:schemas-microsoft-com:office:office" xmlns:r="http://schemas.openxmlformats.org/officeDocument/2006/relationships" xmlns:m="http://schemas.openxmlformats.org/officeDocument/2006/math" xmlns:v="urn:schemas-microsoft-com:vml" xmlns:wp14="http://schemas.microsoft.com/office/word/2010/wordprocessingDrawing" xmlns:wp="http://schemas.openxmlformats.org/drawingml/2006/wordprocessingDrawing" xmlns:w10="urn:schemas-microsoft-com:office:word" xmlns:w="http://schemas.openxmlformats.org/wordprocessingml/2006/main" xmlns:w14="http://schemas.microsoft.com/office/word/2010/wordml" xmlns:w15="http://schemas.microsoft.com/office/word/2012/wordml" xmlns:wpg="http://schemas.microsoft.com/office/word/2010/wordprocessingGroup" xmlns:wpi="http://schemas.microsoft.com/office/word/2010/wordprocessingInk" xmlns:wne="http://schemas.microsoft.com/office/word/2006/wordml" xmlns:wps="http://schemas.microsoft.com/office/word/2010/wordprocessingShape" mc:Ignorable="w14 w15 wp14">
+<w:footnotes xmlns:wpc="http://schemas.microsoft.com/office/word/2010/wordprocessingCanvas" xmlns:cx="http://schemas.microsoft.com/office/drawing/2014/chartex" xmlns:cx1="http://schemas.microsoft.com/office/drawing/2015/9/8/chartex" xmlns:cx2="http://schemas.microsoft.com/office/drawing/2015/10/21/chartex" xmlns:cx3="http://schemas.microsoft.com/office/drawing/2016/5/9/chartex" xmlns:cx4="http://schemas.microsoft.com/office/drawing/2016/5/10/chartex" xmlns:cx5="http://schemas.microsoft.com/office/drawing/2016/5/11/chartex" xmlns:mc="http://schemas.openxmlformats.org/markup-compatibility/2006" xmlns:o="urn:schemas-microsoft-com:office:office" xmlns:r="http://schemas.openxmlformats.org/officeDocument/2006/relationships" xmlns:m="http://schemas.openxmlformats.org/officeDocument/2006/math" xmlns:v="urn:schemas-microsoft-com:vml" xmlns:wp14="http://schemas.microsoft.com/office/word/2010/wordprocessingDrawing" xmlns:wp="http://schemas.openxmlformats.org/drawingml/2006/wordprocessingDrawing" xmlns:w10="urn:schemas-microsoft-com:office:word" xmlns:w="http://schemas.openxmlformats.org/wordprocessingml/2006/main" xmlns:w14="http://schemas.microsoft.com/office/word/2010/wordml" xmlns:w15="http://schemas.microsoft.com/office/word/2012/wordml" xmlns:w16se="http://schemas.microsoft.com/office/word/2015/wordml/symex" xmlns:wpg="http://schemas.microsoft.com/office/word/2010/wordprocessingGroup" xmlns:wpi="http://schemas.microsoft.com/office/word/2010/wordprocessingInk" xmlns:wne="http://schemas.microsoft.com/office/word/2006/wordml" xmlns:wps="http://schemas.microsoft.com/office/word/2010/wordprocessingShape" mc:Ignorable="w14 w15 w16se wp14">
   <w:footnote w:type="separator" w:id="-1">
     <w:p>
       <w:pPr>
@@ -2085,8 +2046,8 @@
 </file>
 
 <file path=word/numbering.xml><?xml version="1.0" encoding="utf-8"?>
-<w:numbering xmlns:wpc="http://schemas.microsoft.com/office/word/2010/wordprocessingCanvas" xmlns:mo="http://schemas.microsoft.com/office/mac/office/2008/main" xmlns:mc="http://schemas.openxmlformats.org/markup-compatibility/2006" xmlns:mv="urn:schemas-microsoft-com:mac:vml" xmlns:o="urn:schemas-microsoft-com:office:office" xmlns:r="http://schemas.openxmlformats.org/officeDocument/2006/relationships" xmlns:m="http://schemas.openxmlformats.org/officeDocument/2006/math" xmlns:v="urn:schemas-microsoft-com:vml" xmlns:wp14="http://schemas.microsoft.com/office/word/2010/wordprocessingDrawing" xmlns:wp="http://schemas.openxmlformats.org/drawingml/2006/wordprocessingDrawing" xmlns:w10="urn:schemas-microsoft-com:office:word" xmlns:w="http://schemas.openxmlformats.org/wordprocessingml/2006/main" xmlns:w14="http://schemas.microsoft.com/office/word/2010/wordml" xmlns:w15="http://schemas.microsoft.com/office/word/2012/wordml" xmlns:wpg="http://schemas.microsoft.com/office/word/2010/wordprocessingGroup" xmlns:wpi="http://schemas.microsoft.com/office/word/2010/wordprocessingInk" xmlns:wne="http://schemas.microsoft.com/office/word/2006/wordml" xmlns:wps="http://schemas.microsoft.com/office/word/2010/wordprocessingShape" mc:Ignorable="w14 w15 wp14">
-  <w:abstractNum w:abstractNumId="0">
+<w:numbering xmlns:wpc="http://schemas.microsoft.com/office/word/2010/wordprocessingCanvas" xmlns:cx="http://schemas.microsoft.com/office/drawing/2014/chartex" xmlns:cx1="http://schemas.microsoft.com/office/drawing/2015/9/8/chartex" xmlns:cx2="http://schemas.microsoft.com/office/drawing/2015/10/21/chartex" xmlns:cx3="http://schemas.microsoft.com/office/drawing/2016/5/9/chartex" xmlns:cx4="http://schemas.microsoft.com/office/drawing/2016/5/10/chartex" xmlns:cx5="http://schemas.microsoft.com/office/drawing/2016/5/11/chartex" xmlns:mc="http://schemas.openxmlformats.org/markup-compatibility/2006" xmlns:o="urn:schemas-microsoft-com:office:office" xmlns:r="http://schemas.openxmlformats.org/officeDocument/2006/relationships" xmlns:m="http://schemas.openxmlformats.org/officeDocument/2006/math" xmlns:v="urn:schemas-microsoft-com:vml" xmlns:wp14="http://schemas.microsoft.com/office/word/2010/wordprocessingDrawing" xmlns:wp="http://schemas.openxmlformats.org/drawingml/2006/wordprocessingDrawing" xmlns:w10="urn:schemas-microsoft-com:office:word" xmlns:w="http://schemas.openxmlformats.org/wordprocessingml/2006/main" xmlns:w14="http://schemas.microsoft.com/office/word/2010/wordml" xmlns:w15="http://schemas.microsoft.com/office/word/2012/wordml" xmlns:w16se="http://schemas.microsoft.com/office/word/2015/wordml/symex" xmlns:wpg="http://schemas.microsoft.com/office/word/2010/wordprocessingGroup" xmlns:wpi="http://schemas.microsoft.com/office/word/2010/wordprocessingInk" xmlns:wne="http://schemas.microsoft.com/office/word/2006/wordml" xmlns:wps="http://schemas.microsoft.com/office/word/2010/wordprocessingShape" mc:Ignorable="w14 w15 w16se wp14">
+  <w:abstractNum w:abstractNumId="0" w15:restartNumberingAfterBreak="0">
     <w:nsid w:val="42725A17"/>
     <w:multiLevelType w:val="hybridMultilevel"/>
     <w:tmpl w:val="53544014"/>
@@ -2175,7 +2136,7 @@
       </w:pPr>
     </w:lvl>
   </w:abstractNum>
-  <w:abstractNum w:abstractNumId="1">
+  <w:abstractNum w:abstractNumId="1" w15:restartNumberingAfterBreak="0">
     <w:nsid w:val="6D3A0B92"/>
     <w:multiLevelType w:val="hybridMultilevel"/>
     <w:tmpl w:val="D68EAEC0"/>
@@ -2274,7 +2235,7 @@
 </file>
 
 <file path=word/styles.xml><?xml version="1.0" encoding="utf-8"?>
-<w:styles xmlns:mc="http://schemas.openxmlformats.org/markup-compatibility/2006" xmlns:r="http://schemas.openxmlformats.org/officeDocument/2006/relationships" xmlns:w="http://schemas.openxmlformats.org/wordprocessingml/2006/main" xmlns:w14="http://schemas.microsoft.com/office/word/2010/wordml" xmlns:w15="http://schemas.microsoft.com/office/word/2012/wordml" mc:Ignorable="w14 w15">
+<w:styles xmlns:mc="http://schemas.openxmlformats.org/markup-compatibility/2006" xmlns:r="http://schemas.openxmlformats.org/officeDocument/2006/relationships" xmlns:w="http://schemas.openxmlformats.org/wordprocessingml/2006/main" xmlns:w14="http://schemas.microsoft.com/office/word/2010/wordml" xmlns:w15="http://schemas.microsoft.com/office/word/2012/wordml" xmlns:w16se="http://schemas.microsoft.com/office/word/2015/wordml/symex" mc:Ignorable="w14 w15 w16se">
   <w:docDefaults>
     <w:rPrDefault>
       <w:rPr>
@@ -2290,7 +2251,7 @@
       </w:pPr>
     </w:pPrDefault>
   </w:docDefaults>
-  <w:latentStyles w:defLockedState="0" w:defUIPriority="99" w:defSemiHidden="0" w:defUnhideWhenUsed="0" w:defQFormat="0" w:count="382">
+  <w:latentStyles w:defLockedState="0" w:defUIPriority="99" w:defSemiHidden="0" w:defUnhideWhenUsed="0" w:defQFormat="0" w:count="374">
     <w:lsdException w:name="Normal" w:uiPriority="0" w:qFormat="1"/>
     <w:lsdException w:name="heading 1" w:uiPriority="9" w:qFormat="1"/>
     <w:lsdException w:name="heading 2" w:semiHidden="1" w:uiPriority="9" w:unhideWhenUsed="1" w:qFormat="1"/>
@@ -2720,7 +2681,6 @@
       <w:szCs w:val="24"/>
     </w:rPr>
     <w:tblPr>
-      <w:tblInd w:w="0" w:type="dxa"/>
       <w:tblBorders>
         <w:top w:val="single" w:sz="4" w:space="0" w:color="auto"/>
         <w:left w:val="single" w:sz="4" w:space="0" w:color="auto"/>
@@ -2729,12 +2689,6 @@
         <w:insideH w:val="single" w:sz="4" w:space="0" w:color="auto"/>
         <w:insideV w:val="single" w:sz="4" w:space="0" w:color="auto"/>
       </w:tblBorders>
-      <w:tblCellMar>
-        <w:top w:w="0" w:type="dxa"/>
-        <w:left w:w="108" w:type="dxa"/>
-        <w:bottom w:w="0" w:type="dxa"/>
-        <w:right w:w="108" w:type="dxa"/>
-      </w:tblCellMar>
     </w:tblPr>
   </w:style>
   <w:style w:type="paragraph" w:styleId="Header">

</xml_diff>

<commit_message>
Block Diagram and Updated Engineering Requirements
</commit_message>
<xml_diff>
--- a/Initial_Proposal_Parts/Group A Initial Documentation (Updated).docx
+++ b/Initial_Proposal_Parts/Group A Initial Documentation (Updated).docx
@@ -752,288 +752,347 @@
     </w:p>
     <w:p>
       <w:pPr>
-        <w:rPr>
-          <w:rFonts w:ascii="Times New Roman" w:hAnsi="Times New Roman" w:cs="Times New Roman"/>
-          <w:b/>
-          <w:sz w:val="32"/>
-          <w:szCs w:val="32"/>
-        </w:rPr>
-      </w:pPr>
-      <w:r>
-        <w:rPr>
-          <w:rFonts w:ascii="Times New Roman" w:hAnsi="Times New Roman" w:cs="Times New Roman"/>
-          <w:b/>
-          <w:sz w:val="32"/>
-          <w:szCs w:val="32"/>
-        </w:rPr>
-        <w:t>Engineering Requirements</w:t>
-      </w:r>
-      <w:r>
-        <w:rPr>
-          <w:rFonts w:ascii="Times New Roman" w:hAnsi="Times New Roman" w:cs="Times New Roman"/>
-          <w:b/>
-          <w:sz w:val="32"/>
-          <w:szCs w:val="32"/>
-        </w:rPr>
-        <w:t>/Specifications</w:t>
-      </w:r>
-    </w:p>
-    <w:p>
-      <w:pPr>
-        <w:rPr>
-          <w:rFonts w:ascii="Times New Roman" w:hAnsi="Times New Roman" w:cs="Times New Roman"/>
-          <w:sz w:val="24"/>
-          <w:szCs w:val="24"/>
-        </w:rPr>
-      </w:pPr>
-      <w:r>
-        <w:rPr>
-          <w:rFonts w:ascii="Times New Roman" w:hAnsi="Times New Roman" w:cs="Times New Roman"/>
-          <w:sz w:val="24"/>
-          <w:szCs w:val="24"/>
+        <w:pStyle w:val="NormalWeb"/>
+        <w:rPr>
+          <w:b/>
+          <w:color w:val="000000"/>
+          <w:sz w:val="32"/>
+          <w:szCs w:val="32"/>
+        </w:rPr>
+      </w:pPr>
+      <w:r>
+        <w:rPr>
+          <w:b/>
+          <w:color w:val="000000"/>
+          <w:sz w:val="32"/>
+          <w:szCs w:val="32"/>
+        </w:rPr>
+        <w:t>Engineering Requirements/Specifications</w:t>
+      </w:r>
+    </w:p>
+    <w:p>
+      <w:pPr>
+        <w:pStyle w:val="NormalWeb"/>
+        <w:rPr>
+          <w:color w:val="000000"/>
+        </w:rPr>
+      </w:pPr>
+      <w:r>
+        <w:rPr>
+          <w:color w:val="000000"/>
         </w:rPr>
         <w:t>The fire alarm that will be designed will give a clearer indication as to where to go during a fire. For this system to work each alarm will be connected to each other and will be able to send and receive signals. This system will be mapped to the floor plan of the building, so that when a fire breaks out the alarm system will recognize where the fire is coming from and send out a signal to each alarm to light the LEDs in the direction people should go to get away from the fire.</w:t>
       </w:r>
     </w:p>
     <w:p>
       <w:pPr>
-        <w:pStyle w:val="ListParagraph"/>
-        <w:numPr>
-          <w:ilvl w:val="0"/>
-          <w:numId w:val="1"/>
-        </w:numPr>
-        <w:rPr>
-          <w:rFonts w:ascii="Times New Roman" w:hAnsi="Times New Roman" w:cs="Times New Roman"/>
-          <w:sz w:val="24"/>
-          <w:szCs w:val="24"/>
-        </w:rPr>
-      </w:pPr>
-      <w:r>
-        <w:rPr>
-          <w:rFonts w:ascii="Times New Roman" w:hAnsi="Times New Roman" w:cs="Times New Roman"/>
-          <w:sz w:val="24"/>
-          <w:szCs w:val="24"/>
-        </w:rPr>
-        <w:t>Smoke sensors</w:t>
-      </w:r>
-    </w:p>
-    <w:p>
-      <w:pPr>
-        <w:pStyle w:val="ListParagraph"/>
-        <w:rPr>
-          <w:rFonts w:ascii="Times New Roman" w:hAnsi="Times New Roman" w:cs="Times New Roman"/>
-          <w:sz w:val="24"/>
-          <w:szCs w:val="24"/>
-        </w:rPr>
-      </w:pPr>
-      <w:r>
-        <w:rPr>
-          <w:rFonts w:ascii="Times New Roman" w:hAnsi="Times New Roman" w:cs="Times New Roman"/>
-          <w:sz w:val="24"/>
-          <w:szCs w:val="24"/>
-        </w:rPr>
-        <w:t>Smoke sensor will be used to detect smoke within the building, there are different types of smoke sensors to detect fast flaming fires and slow smoldering fires. Upon more research we will be decided which would be best for us to use within our fire alarm.</w:t>
-      </w:r>
-    </w:p>
-    <w:p>
-      <w:pPr>
-        <w:pStyle w:val="ListParagraph"/>
-        <w:rPr>
-          <w:rFonts w:ascii="Times New Roman" w:hAnsi="Times New Roman" w:cs="Times New Roman"/>
-          <w:sz w:val="24"/>
-          <w:szCs w:val="24"/>
-        </w:rPr>
-      </w:pPr>
-    </w:p>
-    <w:p>
-      <w:pPr>
-        <w:pStyle w:val="ListParagraph"/>
-        <w:numPr>
-          <w:ilvl w:val="0"/>
-          <w:numId w:val="1"/>
-        </w:numPr>
-        <w:rPr>
-          <w:rFonts w:ascii="Times New Roman" w:hAnsi="Times New Roman" w:cs="Times New Roman"/>
-          <w:sz w:val="24"/>
-          <w:szCs w:val="24"/>
-        </w:rPr>
-      </w:pPr>
-      <w:r>
-        <w:rPr>
-          <w:rFonts w:ascii="Times New Roman" w:hAnsi="Times New Roman" w:cs="Times New Roman"/>
-          <w:sz w:val="24"/>
-          <w:szCs w:val="24"/>
-        </w:rPr>
-        <w:t>Transmitter and receiver</w:t>
-      </w:r>
-    </w:p>
-    <w:p>
-      <w:pPr>
-        <w:pStyle w:val="ListParagraph"/>
-        <w:rPr>
-          <w:rFonts w:ascii="Times New Roman" w:hAnsi="Times New Roman" w:cs="Times New Roman"/>
-          <w:sz w:val="24"/>
-          <w:szCs w:val="24"/>
-        </w:rPr>
-      </w:pPr>
-      <w:r>
-        <w:rPr>
-          <w:rFonts w:ascii="Times New Roman" w:hAnsi="Times New Roman" w:cs="Times New Roman"/>
-          <w:sz w:val="24"/>
-          <w:szCs w:val="24"/>
-        </w:rPr>
-        <w:t xml:space="preserve">For this fire alarm system, we want to make sure to direct the people away from the fire and to the closest exit. For this to work we will need each alarm device to be connected to each other. So each separate alarm will have a transmitter and a receiver so that way each alarm would be able to communicate to each other, and send the correct signal. </w:t>
-      </w:r>
-    </w:p>
-    <w:p>
-      <w:pPr>
-        <w:pStyle w:val="ListParagraph"/>
-        <w:rPr>
-          <w:rFonts w:ascii="Times New Roman" w:hAnsi="Times New Roman" w:cs="Times New Roman"/>
-          <w:sz w:val="24"/>
-          <w:szCs w:val="24"/>
-        </w:rPr>
-      </w:pPr>
-    </w:p>
-    <w:p>
-      <w:pPr>
-        <w:pStyle w:val="ListParagraph"/>
-        <w:numPr>
-          <w:ilvl w:val="0"/>
-          <w:numId w:val="1"/>
-        </w:numPr>
-        <w:rPr>
-          <w:rFonts w:ascii="Times New Roman" w:hAnsi="Times New Roman" w:cs="Times New Roman"/>
-          <w:sz w:val="24"/>
-          <w:szCs w:val="24"/>
-        </w:rPr>
-      </w:pPr>
-      <w:r>
-        <w:rPr>
-          <w:rFonts w:ascii="Times New Roman" w:hAnsi="Times New Roman" w:cs="Times New Roman"/>
-          <w:sz w:val="24"/>
-          <w:szCs w:val="24"/>
-        </w:rPr>
-        <w:t>Software</w:t>
-      </w:r>
-    </w:p>
-    <w:p>
-      <w:pPr>
-        <w:pStyle w:val="ListParagraph"/>
-        <w:rPr>
-          <w:rFonts w:ascii="Times New Roman" w:hAnsi="Times New Roman" w:cs="Times New Roman"/>
-          <w:sz w:val="24"/>
-          <w:szCs w:val="24"/>
-        </w:rPr>
-      </w:pPr>
-      <w:r>
-        <w:rPr>
-          <w:rFonts w:ascii="Times New Roman" w:hAnsi="Times New Roman" w:cs="Times New Roman"/>
-          <w:sz w:val="24"/>
-          <w:szCs w:val="24"/>
-        </w:rPr>
-        <w:t>For the fire alarm system to be successful we will be using a script language to program the devices to recognize the layout of the building, and to be able to set off the sequence as to where to go when one of the smoke sensors go off.</w:t>
-      </w:r>
-    </w:p>
-    <w:p>
-      <w:pPr>
-        <w:pStyle w:val="ListParagraph"/>
-        <w:rPr>
-          <w:rFonts w:ascii="Times New Roman" w:hAnsi="Times New Roman" w:cs="Times New Roman"/>
-          <w:sz w:val="24"/>
-          <w:szCs w:val="24"/>
-        </w:rPr>
-      </w:pPr>
-    </w:p>
-    <w:p>
-      <w:pPr>
-        <w:pStyle w:val="ListParagraph"/>
-        <w:numPr>
-          <w:ilvl w:val="0"/>
-          <w:numId w:val="1"/>
-        </w:numPr>
-        <w:rPr>
-          <w:rFonts w:ascii="Times New Roman" w:hAnsi="Times New Roman" w:cs="Times New Roman"/>
-          <w:sz w:val="24"/>
-          <w:szCs w:val="24"/>
-        </w:rPr>
-      </w:pPr>
-      <w:r>
-        <w:rPr>
-          <w:rFonts w:ascii="Times New Roman" w:hAnsi="Times New Roman" w:cs="Times New Roman"/>
-          <w:sz w:val="24"/>
-          <w:szCs w:val="24"/>
-        </w:rPr>
-        <w:t>Battery</w:t>
-      </w:r>
-    </w:p>
-    <w:p>
-      <w:pPr>
-        <w:pStyle w:val="ListParagraph"/>
-        <w:rPr>
-          <w:rFonts w:ascii="Times New Roman" w:hAnsi="Times New Roman" w:cs="Times New Roman"/>
-          <w:sz w:val="24"/>
-          <w:szCs w:val="24"/>
-        </w:rPr>
-      </w:pPr>
-      <w:r>
-        <w:rPr>
-          <w:rFonts w:ascii="Times New Roman" w:hAnsi="Times New Roman" w:cs="Times New Roman"/>
-          <w:sz w:val="24"/>
-          <w:szCs w:val="24"/>
-        </w:rPr>
-        <w:t>For the fire alarm system, it will be using a 9v battery with 1200 mAh current, due to some research on current fire alarm systems and the profession grade batteries they use.</w:t>
-      </w:r>
-    </w:p>
-    <w:p>
-      <w:pPr>
-        <w:pStyle w:val="ListParagraph"/>
-        <w:rPr>
-          <w:rFonts w:ascii="Times New Roman" w:hAnsi="Times New Roman" w:cs="Times New Roman"/>
-          <w:sz w:val="24"/>
-          <w:szCs w:val="24"/>
-        </w:rPr>
-      </w:pPr>
-    </w:p>
-    <w:p>
-      <w:pPr>
-        <w:pStyle w:val="ListParagraph"/>
-        <w:numPr>
-          <w:ilvl w:val="0"/>
-          <w:numId w:val="1"/>
-        </w:numPr>
-        <w:rPr>
-          <w:rFonts w:ascii="Times New Roman" w:hAnsi="Times New Roman" w:cs="Times New Roman"/>
-          <w:sz w:val="24"/>
-          <w:szCs w:val="24"/>
-        </w:rPr>
-      </w:pPr>
-      <w:r>
-        <w:rPr>
-          <w:rFonts w:ascii="Times New Roman" w:hAnsi="Times New Roman" w:cs="Times New Roman"/>
-          <w:sz w:val="24"/>
-          <w:szCs w:val="24"/>
-        </w:rPr>
-        <w:t>Lights</w:t>
-      </w:r>
-    </w:p>
-    <w:p>
-      <w:pPr>
-        <w:pStyle w:val="ListParagraph"/>
-        <w:rPr>
-          <w:rFonts w:ascii="Times New Roman" w:hAnsi="Times New Roman" w:cs="Times New Roman"/>
-          <w:sz w:val="24"/>
-          <w:szCs w:val="24"/>
-        </w:rPr>
-      </w:pPr>
-      <w:r>
-        <w:rPr>
-          <w:rFonts w:ascii="Times New Roman" w:hAnsi="Times New Roman" w:cs="Times New Roman"/>
-          <w:sz w:val="24"/>
-          <w:szCs w:val="24"/>
-        </w:rPr>
-        <w:t>To help with the indication of a fire, and to help direct people in the right direction away from the fire there will be two LEDS in the shape of arrows on the fire alarm. Depending on the signal that is sent out, one of the arrows would illuminate in the direction to go. This will help give a clearer indication as to where the fire maybe and where to go.</w:t>
-      </w:r>
+        <w:pStyle w:val="NormalWeb"/>
+        <w:rPr>
+          <w:b/>
+          <w:color w:val="000000"/>
+        </w:rPr>
+      </w:pPr>
+      <w:r>
+        <w:rPr>
+          <w:b/>
+          <w:color w:val="000000"/>
+        </w:rPr>
+        <w:t>1.) Smoke sensors</w:t>
+      </w:r>
+    </w:p>
+    <w:p>
+      <w:pPr>
+        <w:pStyle w:val="NormalWeb"/>
+        <w:rPr>
+          <w:color w:val="000000"/>
+        </w:rPr>
+      </w:pPr>
+      <w:r>
+        <w:rPr>
+          <w:color w:val="000000"/>
+        </w:rPr>
+        <w:t>Smoke sensor will be used to detect smoke within the building, there are different types of smoke sensors to detect fast flaming fires and slow smoldering fires. Upon more research we will be decided which would be best for us to use within our fire alarm. We want to make sure that we have the most cost-effective sensor that are also very efficient, so that we are able to provide the costumer with the best product.</w:t>
+      </w:r>
+    </w:p>
+    <w:p>
+      <w:pPr>
+        <w:pStyle w:val="NormalWeb"/>
+        <w:rPr>
+          <w:b/>
+          <w:color w:val="000000"/>
+        </w:rPr>
+      </w:pPr>
+      <w:r>
+        <w:rPr>
+          <w:b/>
+          <w:color w:val="000000"/>
+        </w:rPr>
+        <w:t>2.) Transmitter and receiver</w:t>
+      </w:r>
+    </w:p>
+    <w:p>
+      <w:pPr>
+        <w:pStyle w:val="NormalWeb"/>
+        <w:rPr>
+          <w:color w:val="000000"/>
+        </w:rPr>
+      </w:pPr>
+      <w:r>
+        <w:rPr>
+          <w:color w:val="000000"/>
+        </w:rPr>
+        <w:t>For this fire alarm system, we want to make sure to direct the people away from the fire and to the closest exit. For this to work we will need each alarm device to be connected to each other. So each separate alarm will have a transmitter and a receiver so that way each alarm would be able to communicate to each other, and send the correct signal.</w:t>
+      </w:r>
+    </w:p>
+    <w:p>
+      <w:pPr>
+        <w:pStyle w:val="NormalWeb"/>
+        <w:rPr>
+          <w:b/>
+          <w:color w:val="000000"/>
+        </w:rPr>
+      </w:pPr>
+      <w:r>
+        <w:rPr>
+          <w:b/>
+          <w:color w:val="000000"/>
+        </w:rPr>
+        <w:t>3.) Software</w:t>
+      </w:r>
+    </w:p>
+    <w:p>
+      <w:pPr>
+        <w:pStyle w:val="NormalWeb"/>
+        <w:rPr>
+          <w:color w:val="000000"/>
+        </w:rPr>
+      </w:pPr>
+      <w:r>
+        <w:rPr>
+          <w:color w:val="000000"/>
+        </w:rPr>
+        <w:t>For the fire alarm system to be successful we will be using a script language to program the devices to recognize the layout of the building, and to be able to set off the sequence as to where to go when one of the smoke sensors go off. It has not yet been determined which script language will be use yet, we want to make sure you use the one that would be the most efficient and easy to implement.</w:t>
+      </w:r>
+    </w:p>
+    <w:p>
+      <w:pPr>
+        <w:pStyle w:val="NormalWeb"/>
+        <w:rPr>
+          <w:b/>
+          <w:color w:val="000000"/>
+        </w:rPr>
+      </w:pPr>
+      <w:r>
+        <w:rPr>
+          <w:b/>
+          <w:color w:val="000000"/>
+        </w:rPr>
+        <w:t>4.) Battery</w:t>
+      </w:r>
+    </w:p>
+    <w:p>
+      <w:pPr>
+        <w:pStyle w:val="NormalWeb"/>
+        <w:rPr>
+          <w:color w:val="000000"/>
+        </w:rPr>
+      </w:pPr>
+      <w:r>
+        <w:rPr>
+          <w:color w:val="000000"/>
+        </w:rPr>
+        <w:t>For the fire alarm system, it will be using a 9v battery with 1200 mAh current, due to some research on current fire alarm systems and the profession grade batteries they use. We are also researching the different types of batteries that would provide us with the best life expectancy. We would want the battery to have a life expectancy that will last between 5 to 10 years. This way the alarm system requires minimal maintenance as possible, on top of annual inspections.</w:t>
+      </w:r>
+    </w:p>
+    <w:p>
+      <w:pPr>
+        <w:pStyle w:val="NormalWeb"/>
+        <w:rPr>
+          <w:b/>
+          <w:color w:val="000000"/>
+        </w:rPr>
+      </w:pPr>
+    </w:p>
+    <w:p>
+      <w:pPr>
+        <w:pStyle w:val="NormalWeb"/>
+        <w:rPr>
+          <w:b/>
+          <w:color w:val="000000"/>
+        </w:rPr>
+      </w:pPr>
+      <w:r>
+        <w:rPr>
+          <w:b/>
+          <w:color w:val="000000"/>
+        </w:rPr>
+        <w:lastRenderedPageBreak/>
+        <w:t>5.) Lights, Direction Indicator, Sound</w:t>
+      </w:r>
+    </w:p>
+    <w:p>
+      <w:pPr>
+        <w:pStyle w:val="NormalWeb"/>
+        <w:rPr>
+          <w:color w:val="000000"/>
+        </w:rPr>
+      </w:pPr>
+      <w:r>
+        <w:rPr>
+          <w:color w:val="000000"/>
+        </w:rPr>
+        <w:t>To help with the indication of a fire, and to help direct people in the right direction away from the fire there will be two LEDS in the shape of arrows on the fire alarm. Depending on the signal that is sent out, one of the arrows would illuminate in the direction to go. This will help give a clearer indication as to where the fire maybe and where to go. In addition to the lights and the direction indicators, there will also be an echoing sound that will sound when the alarm goes off. This echoing sound will follow the sequence of the signal that was sent out, and the sound will go towards the closest exit, just like the lights.</w:t>
+      </w:r>
+    </w:p>
+    <w:p>
+      <w:pPr>
+        <w:rPr>
+          <w:rFonts w:ascii="Times New Roman" w:hAnsi="Times New Roman" w:cs="Times New Roman"/>
+          <w:b/>
+          <w:sz w:val="32"/>
+          <w:szCs w:val="32"/>
+        </w:rPr>
+      </w:pPr>
+    </w:p>
+    <w:p>
+      <w:pPr>
+        <w:rPr>
+          <w:rFonts w:ascii="Times New Roman" w:hAnsi="Times New Roman" w:cs="Times New Roman"/>
+          <w:b/>
+          <w:sz w:val="32"/>
+          <w:szCs w:val="32"/>
+        </w:rPr>
+      </w:pPr>
+    </w:p>
+    <w:p>
+      <w:pPr>
+        <w:rPr>
+          <w:rFonts w:ascii="Times New Roman" w:hAnsi="Times New Roman" w:cs="Times New Roman"/>
+          <w:b/>
+          <w:sz w:val="32"/>
+          <w:szCs w:val="32"/>
+        </w:rPr>
+      </w:pPr>
+    </w:p>
+    <w:p>
+      <w:pPr>
+        <w:rPr>
+          <w:rFonts w:ascii="Times New Roman" w:hAnsi="Times New Roman" w:cs="Times New Roman"/>
+          <w:b/>
+          <w:sz w:val="32"/>
+          <w:szCs w:val="32"/>
+        </w:rPr>
+      </w:pPr>
+    </w:p>
+    <w:p>
+      <w:pPr>
+        <w:rPr>
+          <w:rFonts w:ascii="Times New Roman" w:hAnsi="Times New Roman" w:cs="Times New Roman"/>
+          <w:b/>
+          <w:sz w:val="32"/>
+          <w:szCs w:val="32"/>
+        </w:rPr>
+      </w:pPr>
+    </w:p>
+    <w:p>
+      <w:pPr>
+        <w:rPr>
+          <w:rFonts w:ascii="Times New Roman" w:hAnsi="Times New Roman" w:cs="Times New Roman"/>
+          <w:b/>
+          <w:sz w:val="32"/>
+          <w:szCs w:val="32"/>
+        </w:rPr>
+      </w:pPr>
+    </w:p>
+    <w:p>
+      <w:pPr>
+        <w:rPr>
+          <w:rFonts w:ascii="Times New Roman" w:hAnsi="Times New Roman" w:cs="Times New Roman"/>
+          <w:b/>
+          <w:sz w:val="32"/>
+          <w:szCs w:val="32"/>
+        </w:rPr>
+      </w:pPr>
+    </w:p>
+    <w:p>
+      <w:pPr>
+        <w:rPr>
+          <w:rFonts w:ascii="Times New Roman" w:hAnsi="Times New Roman" w:cs="Times New Roman"/>
+          <w:b/>
+          <w:sz w:val="32"/>
+          <w:szCs w:val="32"/>
+        </w:rPr>
+      </w:pPr>
+    </w:p>
+    <w:p>
+      <w:pPr>
+        <w:rPr>
+          <w:rFonts w:ascii="Times New Roman" w:hAnsi="Times New Roman" w:cs="Times New Roman"/>
+          <w:b/>
+          <w:sz w:val="32"/>
+          <w:szCs w:val="32"/>
+        </w:rPr>
+      </w:pPr>
+    </w:p>
+    <w:p>
+      <w:pPr>
+        <w:rPr>
+          <w:rFonts w:ascii="Times New Roman" w:hAnsi="Times New Roman" w:cs="Times New Roman"/>
+          <w:b/>
+          <w:sz w:val="32"/>
+          <w:szCs w:val="32"/>
+        </w:rPr>
+      </w:pPr>
+    </w:p>
+    <w:p>
+      <w:pPr>
+        <w:rPr>
+          <w:rFonts w:ascii="Times New Roman" w:hAnsi="Times New Roman" w:cs="Times New Roman"/>
+          <w:b/>
+          <w:sz w:val="32"/>
+          <w:szCs w:val="32"/>
+        </w:rPr>
+      </w:pPr>
+    </w:p>
+    <w:p>
+      <w:pPr>
+        <w:rPr>
+          <w:rFonts w:ascii="Times New Roman" w:hAnsi="Times New Roman" w:cs="Times New Roman"/>
+          <w:b/>
+          <w:sz w:val="32"/>
+          <w:szCs w:val="32"/>
+        </w:rPr>
+      </w:pPr>
+    </w:p>
+    <w:p>
+      <w:pPr>
+        <w:rPr>
+          <w:rFonts w:ascii="Times New Roman" w:hAnsi="Times New Roman" w:cs="Times New Roman"/>
+          <w:b/>
+          <w:sz w:val="32"/>
+          <w:szCs w:val="32"/>
+        </w:rPr>
+      </w:pPr>
+    </w:p>
+    <w:p>
+      <w:pPr>
+        <w:rPr>
+          <w:rFonts w:ascii="Times New Roman" w:hAnsi="Times New Roman" w:cs="Times New Roman"/>
+          <w:b/>
+          <w:sz w:val="32"/>
+          <w:szCs w:val="32"/>
+        </w:rPr>
+      </w:pPr>
+    </w:p>
+    <w:p>
+      <w:pPr>
+        <w:rPr>
+          <w:rFonts w:ascii="Times New Roman" w:hAnsi="Times New Roman" w:cs="Times New Roman"/>
+          <w:b/>
+          <w:sz w:val="32"/>
+          <w:szCs w:val="32"/>
+        </w:rPr>
+      </w:pPr>
     </w:p>
     <w:p>
       <w:pPr>
@@ -1125,10 +1184,10 @@
             <v:path o:extrusionok="f" gradientshapeok="t" o:connecttype="rect"/>
             <o:lock v:ext="edit" aspectratio="t"/>
           </v:shapetype>
-          <v:shape id="_x0000_i1027" type="#_x0000_t75" style="width:488.95pt;height:478.2pt" o:ole="">
+          <v:shape id="_x0000_i1025" type="#_x0000_t75" style="width:488.95pt;height:478.2pt" o:ole="">
             <v:imagedata r:id="rId8" o:title=""/>
           </v:shape>
-          <o:OLEObject Type="Embed" ProgID="Visio.Drawing.15" ShapeID="_x0000_i1027" DrawAspect="Content" ObjectID="_1548668017" r:id="rId9"/>
+          <o:OLEObject Type="Embed" ProgID="Visio.Drawing.15" ShapeID="_x0000_i1025" DrawAspect="Content" ObjectID="_1548669075" r:id="rId9"/>
         </w:object>
       </w:r>
     </w:p>
@@ -1203,7 +1262,6 @@
           <w:b/>
           <w:sz w:val="32"/>
           <w:szCs w:val="32"/>
-          <w:highlight w:val="yellow"/>
         </w:rPr>
         <w:lastRenderedPageBreak/>
         <w:t>Bl</w:t>
@@ -1214,27 +1272,27 @@
           <w:b/>
           <w:sz w:val="32"/>
           <w:szCs w:val="32"/>
+        </w:rPr>
+        <w:t>ock Diagram (Hardware/Software)</w:t>
+      </w:r>
+      <w:bookmarkStart w:id="0" w:name="_GoBack"/>
+      <w:bookmarkEnd w:id="0"/>
+    </w:p>
+    <w:p>
+      <w:pPr>
+        <w:rPr>
           <w:highlight w:val="yellow"/>
         </w:rPr>
-        <w:t>ock Diagram (Hardware/Software)</w:t>
-      </w:r>
-    </w:p>
-    <w:p>
-      <w:pPr>
-        <w:rPr>
-          <w:highlight w:val="yellow"/>
-        </w:rPr>
       </w:pPr>
       <w:r>
         <w:rPr>
           <w:noProof/>
-          <w:highlight w:val="yellow"/>
         </w:rPr>
         <w:drawing>
-          <wp:inline distT="0" distB="0" distL="0" distR="0" wp14:anchorId="65A26F7A" wp14:editId="1FE180F0">
-            <wp:extent cx="5486400" cy="2747010"/>
-            <wp:effectExtent l="0" t="0" r="0" b="0"/>
-            <wp:docPr id="2" name="Picture 2" descr="../../Downloads/d97416b491834703832818b6afe67c8e.png"/>
+          <wp:inline distT="0" distB="0" distL="0" distR="0" wp14:anchorId="7FBE215C" wp14:editId="7EE1E70A">
+            <wp:extent cx="6127845" cy="5977236"/>
+            <wp:effectExtent l="0" t="0" r="6350" b="5080"/>
+            <wp:docPr id="4" name="Picture 4"/>
             <wp:cNvGraphicFramePr>
               <a:graphicFrameLocks xmlns:a="http://schemas.openxmlformats.org/drawingml/2006/main" noChangeAspect="1"/>
             </wp:cNvGraphicFramePr>
@@ -1242,36 +1300,36 @@
               <a:graphicData uri="http://schemas.openxmlformats.org/drawingml/2006/picture">
                 <pic:pic xmlns:pic="http://schemas.openxmlformats.org/drawingml/2006/picture">
                   <pic:nvPicPr>
-                    <pic:cNvPr id="0" name="Picture 2" descr="../../Downloads/d97416b491834703832818b6afe67c8e.png"/>
-                    <pic:cNvPicPr>
-                      <a:picLocks noChangeAspect="1" noChangeArrowheads="1"/>
-                    </pic:cNvPicPr>
+                    <pic:cNvPr id="4" name="Hardware Block Diagram Updated.png"/>
+                    <pic:cNvPicPr/>
                   </pic:nvPicPr>
-                  <pic:blipFill>
-                    <a:blip r:embed="rId10" cstate="print">
+                  <pic:blipFill rotWithShape="1">
+                    <a:blip r:embed="rId10">
                       <a:extLst>
                         <a:ext uri="{28A0092B-C50C-407E-A947-70E740481C1C}">
                           <a14:useLocalDpi xmlns:a14="http://schemas.microsoft.com/office/drawing/2010/main" val="0"/>
                         </a:ext>
                       </a:extLst>
                     </a:blip>
-                    <a:srcRect/>
-                    <a:stretch>
-                      <a:fillRect/>
-                    </a:stretch>
+                    <a:srcRect t="-567" r="32510" b="-2"/>
+                    <a:stretch/>
                   </pic:blipFill>
                   <pic:spPr bwMode="auto">
                     <a:xfrm>
                       <a:off x="0" y="0"/>
-                      <a:ext cx="5486400" cy="2747010"/>
+                      <a:ext cx="6128950" cy="5978314"/>
                     </a:xfrm>
                     <a:prstGeom prst="rect">
                       <a:avLst/>
                     </a:prstGeom>
-                    <a:noFill/>
                     <a:ln>
                       <a:noFill/>
                     </a:ln>
+                    <a:extLst>
+                      <a:ext uri="{53640926-AAD7-44D8-BBD7-CCE9431645EC}">
+                        <a14:shadowObscured xmlns:a14="http://schemas.microsoft.com/office/drawing/2010/main"/>
+                      </a:ext>
+                    </a:extLst>
                   </pic:spPr>
                 </pic:pic>
               </a:graphicData>
@@ -1933,7 +1991,6 @@
           <w:szCs w:val="24"/>
         </w:rPr>
       </w:pPr>
-      <w:bookmarkStart w:id="0" w:name="_GoBack"/>
       <w:r>
         <w:rPr>
           <w:rFonts w:ascii="Times New Roman" w:hAnsi="Times New Roman" w:cs="Times New Roman"/>
@@ -1983,7 +2040,6 @@
           </wp:inline>
         </w:drawing>
       </w:r>
-      <w:bookmarkEnd w:id="0"/>
     </w:p>
     <w:sectPr>
       <w:pgSz w:w="15840" w:h="12240" w:orient="landscape"/>
@@ -2735,6 +2791,22 @@
     <w:uiPriority w:val="99"/>
     <w:rsid w:val="00754568"/>
   </w:style>
+  <w:style w:type="paragraph" w:styleId="NormalWeb">
+    <w:name w:val="Normal (Web)"/>
+    <w:basedOn w:val="Normal"/>
+    <w:uiPriority w:val="99"/>
+    <w:semiHidden/>
+    <w:unhideWhenUsed/>
+    <w:rsid w:val="005A5320"/>
+    <w:pPr>
+      <w:spacing w:before="100" w:beforeAutospacing="1" w:after="100" w:afterAutospacing="1" w:line="240" w:lineRule="auto"/>
+    </w:pPr>
+    <w:rPr>
+      <w:rFonts w:ascii="Times New Roman" w:eastAsia="Times New Roman" w:hAnsi="Times New Roman" w:cs="Times New Roman"/>
+      <w:sz w:val="24"/>
+      <w:szCs w:val="24"/>
+    </w:rPr>
+  </w:style>
 </w:styles>
 </file>
 

</xml_diff>

<commit_message>
Made Formatting changes as requested by Dr. Wei
</commit_message>
<xml_diff>
--- a/Initial_Proposal_Parts/Group A Initial Documentation (Updated).docx
+++ b/Initial_Proposal_Parts/Group A Initial Documentation (Updated).docx
@@ -332,6 +332,7 @@
     </w:p>
     <w:p>
       <w:pPr>
+        <w:jc w:val="both"/>
         <w:rPr>
           <w:rFonts w:ascii="Times New Roman" w:hAnsi="Times New Roman" w:cs="Times New Roman"/>
           <w:b/>
@@ -352,6 +353,7 @@
     </w:p>
     <w:p>
       <w:pPr>
+        <w:jc w:val="both"/>
         <w:rPr>
           <w:rFonts w:ascii="Times New Roman" w:hAnsi="Times New Roman" w:cs="Times New Roman"/>
           <w:sz w:val="24"/>
@@ -538,6 +540,7 @@
     </w:p>
     <w:p>
       <w:pPr>
+        <w:jc w:val="both"/>
         <w:rPr>
           <w:rFonts w:ascii="Times New Roman" w:hAnsi="Times New Roman" w:cs="Times New Roman"/>
           <w:b/>
@@ -557,6 +560,7 @@
     </w:p>
     <w:p>
       <w:pPr>
+        <w:jc w:val="both"/>
         <w:rPr>
           <w:rFonts w:ascii="Times New Roman" w:hAnsi="Times New Roman" w:cs="Times New Roman"/>
           <w:sz w:val="24"/>
@@ -738,7 +742,7 @@
           <w:sz w:val="24"/>
           <w:szCs w:val="24"/>
         </w:rPr>
-        <w:t xml:space="preserve"> relative to its position. Our final goal is to focus on the </w:t>
+        <w:t xml:space="preserve"> relative to its position. Our final goal is to focus on the ease of installation of our system. This system needs to be simple enough to install so that specialists are not required to configure, set up, and </w:t>
       </w:r>
       <w:r>
         <w:rPr>
@@ -747,12 +751,13 @@
           <w:szCs w:val="24"/>
         </w:rPr>
         <w:lastRenderedPageBreak/>
-        <w:t>ease of installation of our system. This system needs to be simple enough to install so that specialists are not required to configure, set up, and install these fire alarms. An effective ease of installation would ensure that almost anyone would be able to adapt our system into their building plans.</w:t>
+        <w:t>install these fire alarms. An effective ease of installation would ensure that almost anyone would be able to adapt our system into their building plans.</w:t>
       </w:r>
     </w:p>
     <w:p>
       <w:pPr>
         <w:pStyle w:val="NormalWeb"/>
+        <w:jc w:val="both"/>
         <w:rPr>
           <w:b/>
           <w:color w:val="000000"/>
@@ -773,6 +778,7 @@
     <w:p>
       <w:pPr>
         <w:pStyle w:val="NormalWeb"/>
+        <w:jc w:val="both"/>
         <w:rPr>
           <w:color w:val="000000"/>
         </w:rPr>
@@ -787,6 +793,7 @@
     <w:p>
       <w:pPr>
         <w:pStyle w:val="NormalWeb"/>
+        <w:jc w:val="both"/>
         <w:rPr>
           <w:b/>
           <w:color w:val="000000"/>
@@ -803,6 +810,7 @@
     <w:p>
       <w:pPr>
         <w:pStyle w:val="NormalWeb"/>
+        <w:jc w:val="both"/>
         <w:rPr>
           <w:color w:val="000000"/>
         </w:rPr>
@@ -811,12 +819,25 @@
         <w:rPr>
           <w:color w:val="000000"/>
         </w:rPr>
-        <w:t>Smoke sensor will be used to detect smoke within the building, there are different types of smoke sensors to detect fast flaming fires and slow smoldering fires. Upon more research we will be decided which would be best for us to use within our fire alarm. We want to make sure that we have the most cost-effective sensor that are also very efficient, so that we are able to provide the costumer with the best product.</w:t>
+        <w:t>Smoke sensor will be used to detect smoke within the building, there are different types of smoke sensors to detect fast flaming fires and slow smoldering fires. Upon more research we will be decided which would be best for us to use within our fire alarm. We want to make sure that we have the most cost-effective sensor that are also very</w:t>
+      </w:r>
+      <w:r>
+        <w:rPr>
+          <w:color w:val="000000"/>
+        </w:rPr>
+        <w:t xml:space="preserve"> efficient, </w:t>
+      </w:r>
+      <w:r>
+        <w:rPr>
+          <w:color w:val="000000"/>
+        </w:rPr>
+        <w:t>to provide the costumer with the best product.</w:t>
       </w:r>
     </w:p>
     <w:p>
       <w:pPr>
         <w:pStyle w:val="NormalWeb"/>
+        <w:jc w:val="both"/>
         <w:rPr>
           <w:b/>
           <w:color w:val="000000"/>
@@ -833,6 +854,7 @@
     <w:p>
       <w:pPr>
         <w:pStyle w:val="NormalWeb"/>
+        <w:jc w:val="both"/>
         <w:rPr>
           <w:color w:val="000000"/>
         </w:rPr>
@@ -847,6 +869,7 @@
     <w:p>
       <w:pPr>
         <w:pStyle w:val="NormalWeb"/>
+        <w:jc w:val="both"/>
         <w:rPr>
           <w:b/>
           <w:color w:val="000000"/>
@@ -863,6 +886,7 @@
     <w:p>
       <w:pPr>
         <w:pStyle w:val="NormalWeb"/>
+        <w:jc w:val="both"/>
         <w:rPr>
           <w:color w:val="000000"/>
         </w:rPr>
@@ -877,6 +901,7 @@
     <w:p>
       <w:pPr>
         <w:pStyle w:val="NormalWeb"/>
+        <w:jc w:val="both"/>
         <w:rPr>
           <w:b/>
           <w:color w:val="000000"/>
@@ -893,6 +918,7 @@
     <w:p>
       <w:pPr>
         <w:pStyle w:val="NormalWeb"/>
+        <w:jc w:val="both"/>
         <w:rPr>
           <w:color w:val="000000"/>
         </w:rPr>
@@ -907,255 +933,78 @@
     <w:p>
       <w:pPr>
         <w:pStyle w:val="NormalWeb"/>
+        <w:jc w:val="both"/>
         <w:rPr>
           <w:b/>
           <w:color w:val="000000"/>
         </w:rPr>
       </w:pPr>
+      <w:r>
+        <w:rPr>
+          <w:b/>
+          <w:color w:val="000000"/>
+        </w:rPr>
+        <w:t>5.) Lights, Direction Indicator, Sound</w:t>
+      </w:r>
     </w:p>
     <w:p>
       <w:pPr>
         <w:pStyle w:val="NormalWeb"/>
-        <w:rPr>
-          <w:b/>
+        <w:jc w:val="both"/>
+        <w:rPr>
+          <w:b/>
+          <w:sz w:val="32"/>
+          <w:szCs w:val="32"/>
+        </w:rPr>
+      </w:pPr>
+      <w:r>
+        <w:rPr>
           <w:color w:val="000000"/>
         </w:rPr>
-      </w:pPr>
-      <w:r>
-        <w:rPr>
-          <w:b/>
+        <w:t xml:space="preserve">To help with the indication of a fire, and to help direct people in the right direction away from the fire there will be two LEDS in the shape of arrows on the fire alarm. Depending on the signal that </w:t>
+      </w:r>
+      <w:r>
+        <w:rPr>
           <w:color w:val="000000"/>
         </w:rPr>
         <w:lastRenderedPageBreak/>
-        <w:t>5.) Lights, Direction Indicator, Sound</w:t>
-      </w:r>
-    </w:p>
-    <w:p>
-      <w:pPr>
-        <w:pStyle w:val="NormalWeb"/>
-        <w:rPr>
-          <w:color w:val="000000"/>
-        </w:rPr>
-      </w:pPr>
-      <w:r>
-        <w:rPr>
-          <w:color w:val="000000"/>
-        </w:rPr>
-        <w:t>To help with the indication of a fire, and to help direct people in the right direction away from the fire there will be two LEDS in the shape of arrows on the fire alarm. Depending on the signal that is sent out, one of the arrows would illuminate in the direction to go. This will help give a clearer indication as to where the fire maybe and where to go. In addition to the lights and the direction indicators, there will also be an echoing sound that will sound when the alarm goes off. This echoing sound will follow the sequence of the signal that was sent out, and the sound will go towards the closest exit, just like the lights.</w:t>
-      </w:r>
-    </w:p>
-    <w:p>
-      <w:pPr>
-        <w:rPr>
-          <w:rFonts w:ascii="Times New Roman" w:hAnsi="Times New Roman" w:cs="Times New Roman"/>
-          <w:b/>
-          <w:sz w:val="32"/>
-          <w:szCs w:val="32"/>
-        </w:rPr>
-      </w:pPr>
-    </w:p>
-    <w:p>
-      <w:pPr>
-        <w:rPr>
-          <w:rFonts w:ascii="Times New Roman" w:hAnsi="Times New Roman" w:cs="Times New Roman"/>
-          <w:b/>
-          <w:sz w:val="32"/>
-          <w:szCs w:val="32"/>
-        </w:rPr>
-      </w:pPr>
-    </w:p>
-    <w:p>
-      <w:pPr>
-        <w:rPr>
-          <w:rFonts w:ascii="Times New Roman" w:hAnsi="Times New Roman" w:cs="Times New Roman"/>
-          <w:b/>
-          <w:sz w:val="32"/>
-          <w:szCs w:val="32"/>
-        </w:rPr>
-      </w:pPr>
-    </w:p>
-    <w:p>
-      <w:pPr>
-        <w:rPr>
-          <w:rFonts w:ascii="Times New Roman" w:hAnsi="Times New Roman" w:cs="Times New Roman"/>
-          <w:b/>
-          <w:sz w:val="32"/>
-          <w:szCs w:val="32"/>
-        </w:rPr>
-      </w:pPr>
-    </w:p>
-    <w:p>
-      <w:pPr>
-        <w:rPr>
-          <w:rFonts w:ascii="Times New Roman" w:hAnsi="Times New Roman" w:cs="Times New Roman"/>
-          <w:b/>
-          <w:sz w:val="32"/>
-          <w:szCs w:val="32"/>
-        </w:rPr>
-      </w:pPr>
-    </w:p>
-    <w:p>
-      <w:pPr>
-        <w:rPr>
-          <w:rFonts w:ascii="Times New Roman" w:hAnsi="Times New Roman" w:cs="Times New Roman"/>
-          <w:b/>
-          <w:sz w:val="32"/>
-          <w:szCs w:val="32"/>
-        </w:rPr>
-      </w:pPr>
-    </w:p>
-    <w:p>
-      <w:pPr>
-        <w:rPr>
-          <w:rFonts w:ascii="Times New Roman" w:hAnsi="Times New Roman" w:cs="Times New Roman"/>
-          <w:b/>
-          <w:sz w:val="32"/>
-          <w:szCs w:val="32"/>
-        </w:rPr>
-      </w:pPr>
-    </w:p>
-    <w:p>
-      <w:pPr>
-        <w:rPr>
-          <w:rFonts w:ascii="Times New Roman" w:hAnsi="Times New Roman" w:cs="Times New Roman"/>
-          <w:b/>
-          <w:sz w:val="32"/>
-          <w:szCs w:val="32"/>
-        </w:rPr>
-      </w:pPr>
-    </w:p>
-    <w:p>
-      <w:pPr>
-        <w:rPr>
-          <w:rFonts w:ascii="Times New Roman" w:hAnsi="Times New Roman" w:cs="Times New Roman"/>
-          <w:b/>
-          <w:sz w:val="32"/>
-          <w:szCs w:val="32"/>
-        </w:rPr>
-      </w:pPr>
-    </w:p>
-    <w:p>
-      <w:pPr>
-        <w:rPr>
-          <w:rFonts w:ascii="Times New Roman" w:hAnsi="Times New Roman" w:cs="Times New Roman"/>
-          <w:b/>
-          <w:sz w:val="32"/>
-          <w:szCs w:val="32"/>
-        </w:rPr>
-      </w:pPr>
-    </w:p>
-    <w:p>
-      <w:pPr>
-        <w:rPr>
-          <w:rFonts w:ascii="Times New Roman" w:hAnsi="Times New Roman" w:cs="Times New Roman"/>
-          <w:b/>
-          <w:sz w:val="32"/>
-          <w:szCs w:val="32"/>
-        </w:rPr>
-      </w:pPr>
-    </w:p>
-    <w:p>
-      <w:pPr>
-        <w:rPr>
-          <w:rFonts w:ascii="Times New Roman" w:hAnsi="Times New Roman" w:cs="Times New Roman"/>
-          <w:b/>
-          <w:sz w:val="32"/>
-          <w:szCs w:val="32"/>
-        </w:rPr>
-      </w:pPr>
-    </w:p>
-    <w:p>
-      <w:pPr>
-        <w:rPr>
-          <w:rFonts w:ascii="Times New Roman" w:hAnsi="Times New Roman" w:cs="Times New Roman"/>
-          <w:b/>
-          <w:sz w:val="32"/>
-          <w:szCs w:val="32"/>
-        </w:rPr>
-      </w:pPr>
-    </w:p>
-    <w:p>
-      <w:pPr>
-        <w:rPr>
-          <w:rFonts w:ascii="Times New Roman" w:hAnsi="Times New Roman" w:cs="Times New Roman"/>
-          <w:b/>
-          <w:sz w:val="32"/>
-          <w:szCs w:val="32"/>
-        </w:rPr>
-      </w:pPr>
-    </w:p>
-    <w:p>
-      <w:pPr>
-        <w:rPr>
-          <w:rFonts w:ascii="Times New Roman" w:hAnsi="Times New Roman" w:cs="Times New Roman"/>
-          <w:b/>
-          <w:sz w:val="32"/>
-          <w:szCs w:val="32"/>
-        </w:rPr>
-      </w:pPr>
-    </w:p>
-    <w:p>
-      <w:pPr>
-        <w:rPr>
-          <w:rFonts w:ascii="Times New Roman" w:hAnsi="Times New Roman" w:cs="Times New Roman"/>
-          <w:b/>
-          <w:sz w:val="32"/>
-          <w:szCs w:val="32"/>
-        </w:rPr>
-      </w:pPr>
-    </w:p>
-    <w:p>
-      <w:pPr>
-        <w:rPr>
-          <w:rFonts w:ascii="Times New Roman" w:hAnsi="Times New Roman" w:cs="Times New Roman"/>
-          <w:b/>
-          <w:sz w:val="32"/>
-          <w:szCs w:val="32"/>
-        </w:rPr>
-      </w:pPr>
-    </w:p>
-    <w:p>
-      <w:pPr>
-        <w:rPr>
-          <w:rFonts w:ascii="Times New Roman" w:hAnsi="Times New Roman" w:cs="Times New Roman"/>
-          <w:b/>
-          <w:sz w:val="32"/>
-          <w:szCs w:val="32"/>
-        </w:rPr>
-      </w:pPr>
-    </w:p>
-    <w:p>
-      <w:pPr>
-        <w:rPr>
-          <w:rFonts w:ascii="Times New Roman" w:hAnsi="Times New Roman" w:cs="Times New Roman"/>
-          <w:b/>
-          <w:sz w:val="32"/>
-          <w:szCs w:val="32"/>
-        </w:rPr>
-      </w:pPr>
-      <w:r>
-        <w:rPr>
-          <w:rFonts w:ascii="Times New Roman" w:hAnsi="Times New Roman" w:cs="Times New Roman"/>
-          <w:b/>
-          <w:sz w:val="32"/>
-          <w:szCs w:val="32"/>
-        </w:rPr>
-        <w:lastRenderedPageBreak/>
+        <w:t>is sent out, one of the arrows would illuminate in the direction to go. This will help give a clearer indication as to where the fire maybe and where to go. In addition to the lights and the direction indicators, there will also be an echoing sound that will sound when the alarm goes off. This echoing sound will follow the sequence of the signal that was sent out, and the sound will go towards the closest exit, just like the lights.</w:t>
+      </w:r>
+    </w:p>
+    <w:p>
+      <w:pPr>
+        <w:jc w:val="both"/>
+        <w:rPr>
+          <w:rFonts w:ascii="Times New Roman" w:hAnsi="Times New Roman" w:cs="Times New Roman"/>
+          <w:b/>
+          <w:sz w:val="32"/>
+          <w:szCs w:val="32"/>
+        </w:rPr>
+      </w:pPr>
+      <w:r>
+        <w:rPr>
+          <w:rFonts w:ascii="Times New Roman" w:hAnsi="Times New Roman" w:cs="Times New Roman"/>
+          <w:b/>
+          <w:sz w:val="32"/>
+          <w:szCs w:val="32"/>
+        </w:rPr>
         <w:t>House of Quality</w:t>
       </w:r>
     </w:p>
     <w:p>
       <w:pPr>
-        <w:rPr>
-          <w:rFonts w:ascii="Times New Roman" w:hAnsi="Times New Roman" w:cs="Times New Roman"/>
-          <w:b/>
-          <w:sz w:val="32"/>
-          <w:szCs w:val="32"/>
-        </w:rPr>
-      </w:pPr>
-    </w:p>
-    <w:p>
-      <w:pPr>
+        <w:jc w:val="both"/>
+        <w:rPr>
+          <w:rFonts w:ascii="Times New Roman" w:hAnsi="Times New Roman" w:cs="Times New Roman"/>
+          <w:b/>
+          <w:sz w:val="32"/>
+          <w:szCs w:val="32"/>
+        </w:rPr>
+      </w:pPr>
+    </w:p>
+    <w:p>
+      <w:pPr>
+        <w:jc w:val="both"/>
         <w:rPr>
           <w:rFonts w:ascii="Times New Roman" w:hAnsi="Times New Roman" w:cs="Times New Roman"/>
           <w:b/>
@@ -1184,71 +1033,27 @@
             <v:path o:extrusionok="f" gradientshapeok="t" o:connecttype="rect"/>
             <o:lock v:ext="edit" aspectratio="t"/>
           </v:shapetype>
-          <v:shape id="_x0000_i1025" type="#_x0000_t75" style="width:488.95pt;height:478.2pt" o:ole="">
+          <v:shape id="_x0000_i1025" type="#_x0000_t75" style="width:489pt;height:478.5pt" o:ole="">
             <v:imagedata r:id="rId8" o:title=""/>
           </v:shape>
-          <o:OLEObject Type="Embed" ProgID="Visio.Drawing.15" ShapeID="_x0000_i1025" DrawAspect="Content" ObjectID="_1548669075" r:id="rId9"/>
+          <o:OLEObject Type="Embed" ProgID="Visio.Drawing.15" ShapeID="_x0000_i1025" DrawAspect="Content" ObjectID="_1549176174" r:id="rId9"/>
         </w:object>
       </w:r>
     </w:p>
     <w:p>
       <w:pPr>
-        <w:rPr>
-          <w:rFonts w:ascii="Times New Roman" w:hAnsi="Times New Roman" w:cs="Times New Roman"/>
-          <w:b/>
-          <w:sz w:val="32"/>
-          <w:szCs w:val="32"/>
-        </w:rPr>
-      </w:pPr>
-    </w:p>
-    <w:p>
-      <w:pPr>
-        <w:rPr>
-          <w:rFonts w:ascii="Times New Roman" w:hAnsi="Times New Roman" w:cs="Times New Roman"/>
-          <w:b/>
-          <w:sz w:val="32"/>
-          <w:szCs w:val="32"/>
-        </w:rPr>
-      </w:pPr>
-    </w:p>
-    <w:p>
-      <w:pPr>
-        <w:rPr>
-          <w:rFonts w:ascii="Times New Roman" w:hAnsi="Times New Roman" w:cs="Times New Roman"/>
-          <w:b/>
-          <w:sz w:val="32"/>
-          <w:szCs w:val="32"/>
-        </w:rPr>
-      </w:pPr>
-    </w:p>
-    <w:p>
-      <w:pPr>
-        <w:rPr>
-          <w:rFonts w:ascii="Times New Roman" w:hAnsi="Times New Roman" w:cs="Times New Roman"/>
-          <w:b/>
-          <w:sz w:val="32"/>
-          <w:szCs w:val="32"/>
-        </w:rPr>
-      </w:pPr>
-    </w:p>
-    <w:p>
-      <w:pPr>
-        <w:rPr>
-          <w:rFonts w:ascii="Times New Roman" w:hAnsi="Times New Roman" w:cs="Times New Roman"/>
-          <w:b/>
-          <w:sz w:val="32"/>
-          <w:szCs w:val="32"/>
-        </w:rPr>
-        <w:sectPr>
-          <w:pgSz w:w="12240" w:h="15840"/>
-          <w:pgMar w:top="1440" w:right="1440" w:bottom="1440" w:left="1440" w:header="720" w:footer="720" w:gutter="0"/>
-          <w:cols w:space="720"/>
-          <w:docGrid w:linePitch="360"/>
-        </w:sectPr>
-      </w:pPr>
-    </w:p>
-    <w:p>
-      <w:pPr>
+        <w:jc w:val="both"/>
+        <w:rPr>
+          <w:rFonts w:ascii="Times New Roman" w:hAnsi="Times New Roman" w:cs="Times New Roman"/>
+          <w:b/>
+          <w:sz w:val="32"/>
+          <w:szCs w:val="32"/>
+        </w:rPr>
+      </w:pPr>
+    </w:p>
+    <w:p>
+      <w:pPr>
+        <w:jc w:val="both"/>
         <w:rPr>
           <w:rFonts w:ascii="Times New Roman" w:hAnsi="Times New Roman" w:cs="Times New Roman"/>
           <w:b/>
@@ -1264,7 +1069,16 @@
           <w:szCs w:val="32"/>
         </w:rPr>
         <w:lastRenderedPageBreak/>
-        <w:t>Bl</w:t>
+        <w:t>B</w:t>
+      </w:r>
+      <w:r>
+        <w:rPr>
+          <w:rFonts w:ascii="Times New Roman" w:hAnsi="Times New Roman" w:cs="Times New Roman"/>
+          <w:b/>
+          <w:sz w:val="32"/>
+          <w:szCs w:val="32"/>
+        </w:rPr>
+        <w:t>l</w:t>
       </w:r>
       <w:r>
         <w:rPr>
@@ -1275,11 +1089,10 @@
         </w:rPr>
         <w:t>ock Diagram (Hardware/Software)</w:t>
       </w:r>
-      <w:bookmarkStart w:id="0" w:name="_GoBack"/>
-      <w:bookmarkEnd w:id="0"/>
-    </w:p>
-    <w:p>
-      <w:pPr>
+    </w:p>
+    <w:p>
+      <w:pPr>
+        <w:jc w:val="both"/>
         <w:rPr>
           <w:highlight w:val="yellow"/>
         </w:rPr>
@@ -1340,6 +1153,7 @@
     </w:p>
     <w:p>
       <w:pPr>
+        <w:jc w:val="both"/>
         <w:rPr>
           <w:highlight w:val="yellow"/>
         </w:rPr>
@@ -1347,6 +1161,7 @@
     </w:p>
     <w:p>
       <w:pPr>
+        <w:jc w:val="both"/>
         <w:rPr>
           <w:highlight w:val="yellow"/>
         </w:rPr>
@@ -1354,6 +1169,7 @@
     </w:p>
     <w:p>
       <w:pPr>
+        <w:jc w:val="both"/>
         <w:rPr>
           <w:highlight w:val="yellow"/>
         </w:rPr>
@@ -1361,6 +1177,7 @@
     </w:p>
     <w:p>
       <w:pPr>
+        <w:jc w:val="both"/>
         <w:rPr>
           <w:highlight w:val="yellow"/>
         </w:rPr>
@@ -1368,6 +1185,7 @@
     </w:p>
     <w:p>
       <w:pPr>
+        <w:jc w:val="both"/>
         <w:rPr>
           <w:highlight w:val="yellow"/>
         </w:rPr>
@@ -1375,6 +1193,7 @@
     </w:p>
     <w:p>
       <w:pPr>
+        <w:jc w:val="both"/>
         <w:rPr>
           <w:rFonts w:ascii="Times New Roman" w:hAnsi="Times New Roman" w:cs="Times New Roman"/>
           <w:b/>
@@ -1391,6 +1210,7 @@
     </w:p>
     <w:p>
       <w:pPr>
+        <w:jc w:val="both"/>
         <w:rPr>
           <w:rFonts w:ascii="Times New Roman" w:hAnsi="Times New Roman" w:cs="Times New Roman"/>
           <w:b/>
@@ -1406,7 +1226,18 @@
           <w:szCs w:val="32"/>
         </w:rPr>
         <w:lastRenderedPageBreak/>
-        <w:t>Budget</w:t>
+        <w:t>Budg</w:t>
+      </w:r>
+      <w:bookmarkStart w:id="0" w:name="_GoBack"/>
+      <w:bookmarkEnd w:id="0"/>
+      <w:r>
+        <w:rPr>
+          <w:rFonts w:ascii="Times New Roman" w:hAnsi="Times New Roman" w:cs="Times New Roman"/>
+          <w:b/>
+          <w:sz w:val="32"/>
+          <w:szCs w:val="32"/>
+        </w:rPr>
+        <w:t>et</w:t>
       </w:r>
     </w:p>
     <w:tbl>
@@ -1426,7 +1257,7 @@
           </w:tcPr>
           <w:p>
             <w:pPr>
-              <w:jc w:val="center"/>
+              <w:jc w:val="both"/>
               <w:rPr>
                 <w:rFonts w:ascii="Times New Roman" w:hAnsi="Times New Roman" w:cs="Times New Roman"/>
               </w:rPr>
@@ -1445,7 +1276,7 @@
           </w:tcPr>
           <w:p>
             <w:pPr>
-              <w:jc w:val="center"/>
+              <w:jc w:val="both"/>
               <w:rPr>
                 <w:rFonts w:ascii="Times New Roman" w:hAnsi="Times New Roman" w:cs="Times New Roman"/>
               </w:rPr>
@@ -1466,7 +1297,7 @@
           </w:tcPr>
           <w:p>
             <w:pPr>
-              <w:jc w:val="center"/>
+              <w:jc w:val="both"/>
               <w:rPr>
                 <w:rFonts w:ascii="Times New Roman" w:hAnsi="Times New Roman" w:cs="Times New Roman"/>
               </w:rPr>
@@ -1485,7 +1316,7 @@
           </w:tcPr>
           <w:p>
             <w:pPr>
-              <w:jc w:val="center"/>
+              <w:jc w:val="both"/>
               <w:rPr>
                 <w:rFonts w:ascii="Times New Roman" w:hAnsi="Times New Roman" w:cs="Times New Roman"/>
               </w:rPr>
@@ -1506,7 +1337,7 @@
           </w:tcPr>
           <w:p>
             <w:pPr>
-              <w:jc w:val="center"/>
+              <w:jc w:val="both"/>
               <w:rPr>
                 <w:rFonts w:ascii="Times New Roman" w:hAnsi="Times New Roman" w:cs="Times New Roman"/>
               </w:rPr>
@@ -1525,7 +1356,7 @@
           </w:tcPr>
           <w:p>
             <w:pPr>
-              <w:jc w:val="center"/>
+              <w:jc w:val="both"/>
               <w:rPr>
                 <w:rFonts w:ascii="Times New Roman" w:hAnsi="Times New Roman" w:cs="Times New Roman"/>
               </w:rPr>
@@ -1546,7 +1377,7 @@
           </w:tcPr>
           <w:p>
             <w:pPr>
-              <w:jc w:val="center"/>
+              <w:jc w:val="both"/>
               <w:rPr>
                 <w:rFonts w:ascii="Times New Roman" w:hAnsi="Times New Roman" w:cs="Times New Roman"/>
               </w:rPr>
@@ -1565,7 +1396,7 @@
           </w:tcPr>
           <w:p>
             <w:pPr>
-              <w:jc w:val="center"/>
+              <w:jc w:val="both"/>
               <w:rPr>
                 <w:rFonts w:ascii="Times New Roman" w:hAnsi="Times New Roman" w:cs="Times New Roman"/>
               </w:rPr>
@@ -1586,7 +1417,7 @@
           </w:tcPr>
           <w:p>
             <w:pPr>
-              <w:jc w:val="center"/>
+              <w:jc w:val="both"/>
               <w:rPr>
                 <w:rFonts w:ascii="Times New Roman" w:hAnsi="Times New Roman" w:cs="Times New Roman"/>
               </w:rPr>
@@ -1605,7 +1436,7 @@
           </w:tcPr>
           <w:p>
             <w:pPr>
-              <w:jc w:val="center"/>
+              <w:jc w:val="both"/>
               <w:rPr>
                 <w:rFonts w:ascii="Times New Roman" w:hAnsi="Times New Roman" w:cs="Times New Roman"/>
               </w:rPr>
@@ -1626,7 +1457,7 @@
           </w:tcPr>
           <w:p>
             <w:pPr>
-              <w:jc w:val="center"/>
+              <w:jc w:val="both"/>
               <w:rPr>
                 <w:rFonts w:ascii="Times New Roman" w:hAnsi="Times New Roman" w:cs="Times New Roman"/>
               </w:rPr>
@@ -1645,7 +1476,7 @@
           </w:tcPr>
           <w:p>
             <w:pPr>
-              <w:jc w:val="center"/>
+              <w:jc w:val="both"/>
               <w:rPr>
                 <w:rFonts w:ascii="Times New Roman" w:hAnsi="Times New Roman" w:cs="Times New Roman"/>
               </w:rPr>
@@ -1669,7 +1500,7 @@
           </w:tcPr>
           <w:p>
             <w:pPr>
-              <w:jc w:val="center"/>
+              <w:jc w:val="both"/>
               <w:rPr>
                 <w:rFonts w:ascii="Times New Roman" w:hAnsi="Times New Roman" w:cs="Times New Roman"/>
               </w:rPr>
@@ -1688,7 +1519,7 @@
           </w:tcPr>
           <w:p>
             <w:pPr>
-              <w:jc w:val="center"/>
+              <w:jc w:val="both"/>
               <w:rPr>
                 <w:rFonts w:ascii="Times New Roman" w:hAnsi="Times New Roman" w:cs="Times New Roman"/>
               </w:rPr>
@@ -1709,7 +1540,7 @@
           </w:tcPr>
           <w:p>
             <w:pPr>
-              <w:jc w:val="center"/>
+              <w:jc w:val="both"/>
               <w:rPr>
                 <w:rFonts w:ascii="Times New Roman" w:hAnsi="Times New Roman" w:cs="Times New Roman"/>
               </w:rPr>
@@ -1728,7 +1559,7 @@
           </w:tcPr>
           <w:p>
             <w:pPr>
-              <w:jc w:val="center"/>
+              <w:jc w:val="both"/>
               <w:rPr>
                 <w:rFonts w:ascii="Times New Roman" w:hAnsi="Times New Roman" w:cs="Times New Roman"/>
               </w:rPr>
@@ -1752,7 +1583,7 @@
           </w:tcPr>
           <w:p>
             <w:pPr>
-              <w:jc w:val="center"/>
+              <w:jc w:val="both"/>
               <w:rPr>
                 <w:rFonts w:ascii="Times New Roman" w:hAnsi="Times New Roman" w:cs="Times New Roman"/>
               </w:rPr>
@@ -1771,7 +1602,7 @@
           </w:tcPr>
           <w:p>
             <w:pPr>
-              <w:jc w:val="center"/>
+              <w:jc w:val="both"/>
               <w:rPr>
                 <w:rFonts w:ascii="Times New Roman" w:hAnsi="Times New Roman" w:cs="Times New Roman"/>
               </w:rPr>
@@ -1788,15 +1619,17 @@
     </w:tbl>
     <w:p>
       <w:pPr>
-        <w:rPr>
-          <w:rFonts w:ascii="Times New Roman" w:hAnsi="Times New Roman" w:cs="Times New Roman"/>
-          <w:sz w:val="24"/>
-          <w:szCs w:val="24"/>
-        </w:rPr>
-      </w:pPr>
-    </w:p>
-    <w:p>
-      <w:pPr>
+        <w:jc w:val="both"/>
+        <w:rPr>
+          <w:rFonts w:ascii="Times New Roman" w:hAnsi="Times New Roman" w:cs="Times New Roman"/>
+          <w:sz w:val="24"/>
+          <w:szCs w:val="24"/>
+        </w:rPr>
+      </w:pPr>
+    </w:p>
+    <w:p>
+      <w:pPr>
+        <w:jc w:val="both"/>
         <w:rPr>
           <w:rFonts w:ascii="Times New Roman" w:hAnsi="Times New Roman" w:cs="Times New Roman"/>
           <w:sz w:val="24"/>
@@ -1814,6 +1647,7 @@
     </w:p>
     <w:p>
       <w:pPr>
+        <w:jc w:val="both"/>
         <w:rPr>
           <w:rFonts w:ascii="Times New Roman" w:hAnsi="Times New Roman" w:cs="Times New Roman"/>
           <w:b/>
@@ -1834,6 +1668,7 @@
     <w:p>
       <w:pPr>
         <w:ind w:firstLine="720"/>
+        <w:jc w:val="both"/>
         <w:rPr>
           <w:rFonts w:ascii="Times New Roman" w:hAnsi="Times New Roman" w:cs="Times New Roman"/>
           <w:sz w:val="24"/>
@@ -1859,96 +1694,106 @@
     </w:p>
     <w:p>
       <w:pPr>
-        <w:rPr>
-          <w:rFonts w:ascii="Times New Roman" w:hAnsi="Times New Roman" w:cs="Times New Roman"/>
-          <w:b/>
-          <w:sz w:val="32"/>
-          <w:szCs w:val="32"/>
-        </w:rPr>
-      </w:pPr>
-    </w:p>
-    <w:p>
-      <w:pPr>
-        <w:rPr>
-          <w:rFonts w:ascii="Times New Roman" w:hAnsi="Times New Roman" w:cs="Times New Roman"/>
-          <w:b/>
-          <w:sz w:val="32"/>
-          <w:szCs w:val="32"/>
-        </w:rPr>
-      </w:pPr>
-    </w:p>
-    <w:p>
-      <w:pPr>
-        <w:rPr>
-          <w:rFonts w:ascii="Times New Roman" w:hAnsi="Times New Roman" w:cs="Times New Roman"/>
-          <w:b/>
-          <w:sz w:val="32"/>
-          <w:szCs w:val="32"/>
-        </w:rPr>
-      </w:pPr>
-    </w:p>
-    <w:p>
-      <w:pPr>
-        <w:rPr>
-          <w:rFonts w:ascii="Times New Roman" w:hAnsi="Times New Roman" w:cs="Times New Roman"/>
-          <w:b/>
-          <w:sz w:val="32"/>
-          <w:szCs w:val="32"/>
-        </w:rPr>
-      </w:pPr>
-    </w:p>
-    <w:p>
-      <w:pPr>
-        <w:rPr>
-          <w:rFonts w:ascii="Times New Roman" w:hAnsi="Times New Roman" w:cs="Times New Roman"/>
-          <w:b/>
-          <w:sz w:val="32"/>
-          <w:szCs w:val="32"/>
-        </w:rPr>
-      </w:pPr>
-    </w:p>
-    <w:p>
-      <w:pPr>
-        <w:rPr>
-          <w:rFonts w:ascii="Times New Roman" w:hAnsi="Times New Roman" w:cs="Times New Roman"/>
-          <w:b/>
-          <w:sz w:val="32"/>
-          <w:szCs w:val="32"/>
-        </w:rPr>
-      </w:pPr>
-    </w:p>
-    <w:p>
-      <w:pPr>
-        <w:rPr>
-          <w:rFonts w:ascii="Times New Roman" w:hAnsi="Times New Roman" w:cs="Times New Roman"/>
-          <w:b/>
-          <w:sz w:val="32"/>
-          <w:szCs w:val="32"/>
-        </w:rPr>
-      </w:pPr>
-    </w:p>
-    <w:p>
-      <w:pPr>
-        <w:rPr>
-          <w:rFonts w:ascii="Times New Roman" w:hAnsi="Times New Roman" w:cs="Times New Roman"/>
-          <w:b/>
-          <w:sz w:val="32"/>
-          <w:szCs w:val="32"/>
-        </w:rPr>
-      </w:pPr>
-    </w:p>
-    <w:p>
-      <w:pPr>
-        <w:rPr>
-          <w:rFonts w:ascii="Times New Roman" w:hAnsi="Times New Roman" w:cs="Times New Roman"/>
-          <w:b/>
-          <w:sz w:val="32"/>
-          <w:szCs w:val="32"/>
-        </w:rPr>
-      </w:pPr>
-    </w:p>
-    <w:p>
-      <w:pPr>
+        <w:jc w:val="both"/>
+        <w:rPr>
+          <w:rFonts w:ascii="Times New Roman" w:hAnsi="Times New Roman" w:cs="Times New Roman"/>
+          <w:b/>
+          <w:sz w:val="32"/>
+          <w:szCs w:val="32"/>
+        </w:rPr>
+      </w:pPr>
+    </w:p>
+    <w:p>
+      <w:pPr>
+        <w:jc w:val="both"/>
+        <w:rPr>
+          <w:rFonts w:ascii="Times New Roman" w:hAnsi="Times New Roman" w:cs="Times New Roman"/>
+          <w:b/>
+          <w:sz w:val="32"/>
+          <w:szCs w:val="32"/>
+        </w:rPr>
+      </w:pPr>
+    </w:p>
+    <w:p>
+      <w:pPr>
+        <w:jc w:val="both"/>
+        <w:rPr>
+          <w:rFonts w:ascii="Times New Roman" w:hAnsi="Times New Roman" w:cs="Times New Roman"/>
+          <w:b/>
+          <w:sz w:val="32"/>
+          <w:szCs w:val="32"/>
+        </w:rPr>
+      </w:pPr>
+    </w:p>
+    <w:p>
+      <w:pPr>
+        <w:jc w:val="both"/>
+        <w:rPr>
+          <w:rFonts w:ascii="Times New Roman" w:hAnsi="Times New Roman" w:cs="Times New Roman"/>
+          <w:b/>
+          <w:sz w:val="32"/>
+          <w:szCs w:val="32"/>
+        </w:rPr>
+      </w:pPr>
+    </w:p>
+    <w:p>
+      <w:pPr>
+        <w:jc w:val="both"/>
+        <w:rPr>
+          <w:rFonts w:ascii="Times New Roman" w:hAnsi="Times New Roman" w:cs="Times New Roman"/>
+          <w:b/>
+          <w:sz w:val="32"/>
+          <w:szCs w:val="32"/>
+        </w:rPr>
+      </w:pPr>
+    </w:p>
+    <w:p>
+      <w:pPr>
+        <w:jc w:val="both"/>
+        <w:rPr>
+          <w:rFonts w:ascii="Times New Roman" w:hAnsi="Times New Roman" w:cs="Times New Roman"/>
+          <w:b/>
+          <w:sz w:val="32"/>
+          <w:szCs w:val="32"/>
+        </w:rPr>
+      </w:pPr>
+    </w:p>
+    <w:p>
+      <w:pPr>
+        <w:jc w:val="both"/>
+        <w:rPr>
+          <w:rFonts w:ascii="Times New Roman" w:hAnsi="Times New Roman" w:cs="Times New Roman"/>
+          <w:b/>
+          <w:sz w:val="32"/>
+          <w:szCs w:val="32"/>
+        </w:rPr>
+      </w:pPr>
+    </w:p>
+    <w:p>
+      <w:pPr>
+        <w:jc w:val="both"/>
+        <w:rPr>
+          <w:rFonts w:ascii="Times New Roman" w:hAnsi="Times New Roman" w:cs="Times New Roman"/>
+          <w:b/>
+          <w:sz w:val="32"/>
+          <w:szCs w:val="32"/>
+        </w:rPr>
+      </w:pPr>
+    </w:p>
+    <w:p>
+      <w:pPr>
+        <w:jc w:val="both"/>
+        <w:rPr>
+          <w:rFonts w:ascii="Times New Roman" w:hAnsi="Times New Roman" w:cs="Times New Roman"/>
+          <w:b/>
+          <w:sz w:val="32"/>
+          <w:szCs w:val="32"/>
+        </w:rPr>
+      </w:pPr>
+    </w:p>
+    <w:p>
+      <w:pPr>
+        <w:jc w:val="both"/>
         <w:rPr>
           <w:rFonts w:ascii="Times New Roman" w:hAnsi="Times New Roman" w:cs="Times New Roman"/>
           <w:b/>
@@ -1965,6 +1810,7 @@
     </w:p>
     <w:p>
       <w:pPr>
+        <w:jc w:val="both"/>
         <w:rPr>
           <w:rFonts w:ascii="Times New Roman" w:hAnsi="Times New Roman" w:cs="Times New Roman"/>
           <w:b/>
@@ -2795,7 +2641,6 @@
     <w:name w:val="Normal (Web)"/>
     <w:basedOn w:val="Normal"/>
     <w:uiPriority w:val="99"/>
-    <w:semiHidden/>
     <w:unhideWhenUsed/>
     <w:rsid w:val="005A5320"/>
     <w:pPr>

</xml_diff>